<commit_message>
Linting and last tests
</commit_message>
<xml_diff>
--- a/docs/Hypertunen - verslag FalcovdH.docx
+++ b/docs/Hypertunen - verslag FalcovdH.docx
@@ -68,2084 +68,122 @@
     </w:p>
     <w:p>
       <w:pPr>
-        <w:rPr>
-          <w:lang w:val="en-US"/>
+        <w:pStyle w:val="NoSpacing"/>
+        <w:rPr>
+          <w:sz w:val="20"/>
+          <w:szCs w:val="20"/>
         </w:rPr>
       </w:pPr>
       <w:r>
         <w:rPr>
-          <w:noProof/>
-          <w:lang w:val="en-US"/>
-        </w:rPr>
-        <mc:AlternateContent>
-          <mc:Choice Requires="wpc">
-            <w:drawing>
-              <wp:inline distT="0" distB="0" distL="0" distR="0" wp14:anchorId="4E34B74C" wp14:editId="0847FD27">
-                <wp:extent cx="5186045" cy="2701637"/>
-                <wp:effectExtent l="0" t="0" r="0" b="41910"/>
-                <wp:docPr id="141616244" name="Canvas 1"/>
-                <wp:cNvGraphicFramePr>
-                  <a:graphicFrameLocks xmlns:a="http://schemas.openxmlformats.org/drawingml/2006/main" noChangeAspect="1"/>
-                </wp:cNvGraphicFramePr>
-                <a:graphic xmlns:a="http://schemas.openxmlformats.org/drawingml/2006/main">
-                  <a:graphicData uri="http://schemas.microsoft.com/office/word/2010/wordprocessingCanvas">
-                    <wpc:wpc>
-                      <wpc:bg>
-                        <a:solidFill>
-                          <a:prstClr val="white"/>
-                        </a:solidFill>
-                      </wpc:bg>
-                      <wpc:whole/>
-                      <wps:wsp>
-                        <wps:cNvPr id="839760966" name="Rectangle: Rounded Corners 839760966"/>
-                        <wps:cNvSpPr/>
-                        <wps:spPr>
-                          <a:xfrm>
-                            <a:off x="42672" y="12190"/>
-                            <a:ext cx="1895856" cy="2645664"/>
-                          </a:xfrm>
-                          <a:prstGeom prst="roundRect">
-                            <a:avLst/>
-                          </a:prstGeom>
-                        </wps:spPr>
-                        <wps:style>
-                          <a:lnRef idx="2">
-                            <a:schemeClr val="accent6">
-                              <a:shade val="15000"/>
-                            </a:schemeClr>
-                          </a:lnRef>
-                          <a:fillRef idx="1">
-                            <a:schemeClr val="accent6"/>
-                          </a:fillRef>
-                          <a:effectRef idx="0">
-                            <a:schemeClr val="accent6"/>
-                          </a:effectRef>
-                          <a:fontRef idx="minor">
-                            <a:schemeClr val="lt1"/>
-                          </a:fontRef>
-                        </wps:style>
-                        <wps:bodyPr rot="0" spcFirstLastPara="0" vertOverflow="overflow" horzOverflow="overflow" vert="horz" wrap="square" lIns="91440" tIns="45720" rIns="91440" bIns="45720" numCol="1" spcCol="0" rtlCol="0" fromWordArt="0" anchor="ctr" anchorCtr="0" forceAA="0" compatLnSpc="1">
-                          <a:prstTxWarp prst="textNoShape">
-                            <a:avLst/>
-                          </a:prstTxWarp>
-                          <a:noAutofit/>
-                        </wps:bodyPr>
-                      </wps:wsp>
-                      <wps:wsp>
-                        <wps:cNvPr id="1105361733" name="Rectangle: Rounded Corners 1105361733"/>
-                        <wps:cNvSpPr/>
-                        <wps:spPr>
-                          <a:xfrm>
-                            <a:off x="215789" y="720840"/>
-                            <a:ext cx="1130968" cy="240631"/>
-                          </a:xfrm>
-                          <a:prstGeom prst="roundRect">
-                            <a:avLst/>
-                          </a:prstGeom>
-                        </wps:spPr>
-                        <wps:style>
-                          <a:lnRef idx="2">
-                            <a:schemeClr val="accent1">
-                              <a:shade val="15000"/>
-                            </a:schemeClr>
-                          </a:lnRef>
-                          <a:fillRef idx="1">
-                            <a:schemeClr val="accent1"/>
-                          </a:fillRef>
-                          <a:effectRef idx="0">
-                            <a:schemeClr val="accent1"/>
-                          </a:effectRef>
-                          <a:fontRef idx="minor">
-                            <a:schemeClr val="lt1"/>
-                          </a:fontRef>
-                        </wps:style>
-                        <wps:txbx>
-                          <w:txbxContent>
-                            <w:p>
-                              <w:pPr>
-                                <w:jc w:val="center"/>
-                                <w:rPr>
-                                  <w:sz w:val="16"/>
-                                  <w:szCs w:val="16"/>
-                                  <w:lang w:val="en-US"/>
-                                </w:rPr>
-                              </w:pPr>
-                              <w:r>
-                                <w:rPr>
-                                  <w:sz w:val="16"/>
-                                  <w:szCs w:val="16"/>
-                                  <w:lang w:val="en-US"/>
-                                </w:rPr>
-                                <w:t>3x3</w:t>
-                              </w:r>
-                              <w:r>
-                                <w:rPr>
-                                  <w:sz w:val="16"/>
-                                  <w:szCs w:val="16"/>
-                                  <w:lang w:val="en-US"/>
-                                </w:rPr>
-                                <w:t xml:space="preserve"> </w:t>
-                              </w:r>
-                              <w:r>
-                                <w:rPr>
-                                  <w:sz w:val="16"/>
-                                  <w:szCs w:val="16"/>
-                                  <w:lang w:val="en-US"/>
-                                </w:rPr>
-                                <w:t>Conv 2D</w:t>
-                              </w:r>
-                            </w:p>
-                          </w:txbxContent>
-                        </wps:txbx>
-                        <wps:bodyPr rot="0" spcFirstLastPara="0" vertOverflow="overflow" horzOverflow="overflow" vert="horz" wrap="square" lIns="91440" tIns="45720" rIns="91440" bIns="45720" numCol="1" spcCol="0" rtlCol="0" fromWordArt="0" anchor="ctr" anchorCtr="0" forceAA="0" compatLnSpc="1">
-                          <a:prstTxWarp prst="textNoShape">
-                            <a:avLst/>
-                          </a:prstTxWarp>
-                          <a:noAutofit/>
-                        </wps:bodyPr>
-                      </wps:wsp>
-                      <wps:wsp>
-                        <wps:cNvPr id="2015834552" name="Rectangle: Rounded Corners 2015834552"/>
-                        <wps:cNvSpPr/>
-                        <wps:spPr>
-                          <a:xfrm>
-                            <a:off x="215822" y="1359124"/>
-                            <a:ext cx="1130935" cy="240030"/>
-                          </a:xfrm>
-                          <a:prstGeom prst="roundRect">
-                            <a:avLst/>
-                          </a:prstGeom>
-                        </wps:spPr>
-                        <wps:style>
-                          <a:lnRef idx="2">
-                            <a:schemeClr val="accent1">
-                              <a:shade val="15000"/>
-                            </a:schemeClr>
-                          </a:lnRef>
-                          <a:fillRef idx="1">
-                            <a:schemeClr val="accent1"/>
-                          </a:fillRef>
-                          <a:effectRef idx="0">
-                            <a:schemeClr val="accent1"/>
-                          </a:effectRef>
-                          <a:fontRef idx="minor">
-                            <a:schemeClr val="lt1"/>
-                          </a:fontRef>
-                        </wps:style>
-                        <wps:txbx>
-                          <w:txbxContent>
-                            <w:p>
-                              <w:pPr>
-                                <w:jc w:val="center"/>
-                                <w:rPr>
-                                  <w:sz w:val="16"/>
-                                  <w:szCs w:val="16"/>
-                                  <w:lang w:val="en-US"/>
-                                </w:rPr>
-                              </w:pPr>
-                              <w:r>
-                                <w:rPr>
-                                  <w:sz w:val="16"/>
-                                  <w:szCs w:val="16"/>
-                                  <w:lang w:val="en-US"/>
-                                </w:rPr>
-                                <w:t xml:space="preserve">3x3 </w:t>
-                              </w:r>
-                              <w:r>
-                                <w:rPr>
-                                  <w:sz w:val="16"/>
-                                  <w:szCs w:val="16"/>
-                                  <w:lang w:val="en-US"/>
-                                </w:rPr>
-                                <w:t>Conv 2D</w:t>
-                              </w:r>
-                            </w:p>
-                            <w:p>
-                              <w:pPr>
-                                <w:spacing w:line="276" w:lineRule="auto"/>
-                                <w:jc w:val="center"/>
-                                <w:rPr>
-                                  <w:rFonts w:eastAsia="Aptos"/>
-                                  <w:sz w:val="16"/>
-                                  <w:szCs w:val="16"/>
-                                  <w:lang w:val="en-US"/>
-                                  <w14:ligatures w14:val="none"/>
-                                </w:rPr>
-                              </w:pPr>
-                            </w:p>
-                          </w:txbxContent>
-                        </wps:txbx>
-                        <wps:bodyPr rot="0" spcFirstLastPara="0" vert="horz" wrap="square" lIns="91440" tIns="45720" rIns="91440" bIns="45720" numCol="1" spcCol="0" rtlCol="0" fromWordArt="0" anchor="ctr" anchorCtr="0" forceAA="0" compatLnSpc="1">
-                          <a:prstTxWarp prst="textNoShape">
-                            <a:avLst/>
-                          </a:prstTxWarp>
-                          <a:noAutofit/>
-                        </wps:bodyPr>
-                      </wps:wsp>
-                      <wps:wsp>
-                        <wps:cNvPr id="464557469" name="Rectangle: Rounded Corners 464557469"/>
-                        <wps:cNvSpPr/>
-                        <wps:spPr>
-                          <a:xfrm>
-                            <a:off x="215789" y="1042881"/>
-                            <a:ext cx="1130968" cy="222422"/>
-                          </a:xfrm>
-                          <a:prstGeom prst="roundRect">
-                            <a:avLst/>
-                          </a:prstGeom>
-                        </wps:spPr>
-                        <wps:style>
-                          <a:lnRef idx="2">
-                            <a:schemeClr val="accent2">
-                              <a:shade val="15000"/>
-                            </a:schemeClr>
-                          </a:lnRef>
-                          <a:fillRef idx="1">
-                            <a:schemeClr val="accent2"/>
-                          </a:fillRef>
-                          <a:effectRef idx="0">
-                            <a:schemeClr val="accent2"/>
-                          </a:effectRef>
-                          <a:fontRef idx="minor">
-                            <a:schemeClr val="lt1"/>
-                          </a:fontRef>
-                        </wps:style>
-                        <wps:txbx>
-                          <w:txbxContent>
-                            <w:p>
-                              <w:pPr>
-                                <w:jc w:val="center"/>
-                                <w:rPr>
-                                  <w:sz w:val="16"/>
-                                  <w:szCs w:val="16"/>
-                                  <w:lang w:val="en-US"/>
-                                </w:rPr>
-                              </w:pPr>
-                              <w:r>
-                                <w:rPr>
-                                  <w:sz w:val="16"/>
-                                  <w:szCs w:val="16"/>
-                                  <w:lang w:val="en-US"/>
-                                </w:rPr>
-                                <w:t>Batchnorm</w:t>
-                              </w:r>
-                              <w:r>
-                                <w:rPr>
-                                  <w:sz w:val="16"/>
-                                  <w:szCs w:val="16"/>
-                                  <w:lang w:val="en-US"/>
-                                </w:rPr>
-                                <w:t>2D</w:t>
-                              </w:r>
-                            </w:p>
-                          </w:txbxContent>
-                        </wps:txbx>
-                        <wps:bodyPr rot="0" spcFirstLastPara="0" vertOverflow="overflow" horzOverflow="overflow" vert="horz" wrap="square" lIns="91440" tIns="45720" rIns="91440" bIns="45720" numCol="1" spcCol="0" rtlCol="0" fromWordArt="0" anchor="ctr" anchorCtr="0" forceAA="0" compatLnSpc="1">
-                          <a:prstTxWarp prst="textNoShape">
-                            <a:avLst/>
-                          </a:prstTxWarp>
-                          <a:noAutofit/>
-                        </wps:bodyPr>
-                      </wps:wsp>
-                      <wps:wsp>
-                        <wps:cNvPr id="1948138610" name="Rectangle: Rounded Corners 1948138610"/>
-                        <wps:cNvSpPr/>
-                        <wps:spPr>
-                          <a:xfrm>
-                            <a:off x="217835" y="1694708"/>
-                            <a:ext cx="1130935" cy="222250"/>
-                          </a:xfrm>
-                          <a:prstGeom prst="roundRect">
-                            <a:avLst/>
-                          </a:prstGeom>
-                        </wps:spPr>
-                        <wps:style>
-                          <a:lnRef idx="2">
-                            <a:schemeClr val="accent2">
-                              <a:shade val="15000"/>
-                            </a:schemeClr>
-                          </a:lnRef>
-                          <a:fillRef idx="1">
-                            <a:schemeClr val="accent2"/>
-                          </a:fillRef>
-                          <a:effectRef idx="0">
-                            <a:schemeClr val="accent2"/>
-                          </a:effectRef>
-                          <a:fontRef idx="minor">
-                            <a:schemeClr val="lt1"/>
-                          </a:fontRef>
-                        </wps:style>
-                        <wps:txbx>
-                          <w:txbxContent>
-                            <w:p>
-                              <w:pPr>
-                                <w:spacing w:line="276" w:lineRule="auto"/>
-                                <w:jc w:val="center"/>
-                                <w:rPr>
-                                  <w:rFonts w:eastAsia="Aptos"/>
-                                  <w:sz w:val="16"/>
-                                  <w:szCs w:val="16"/>
-                                  <w:lang w:val="en-US"/>
-                                  <w14:ligatures w14:val="none"/>
-                                </w:rPr>
-                              </w:pPr>
-                              <w:r>
-                                <w:rPr>
-                                  <w:rFonts w:eastAsia="Aptos"/>
-                                  <w:sz w:val="16"/>
-                                  <w:szCs w:val="16"/>
-                                  <w:lang w:val="en-US"/>
-                                </w:rPr>
-                                <w:t>Batchnorm</w:t>
-                              </w:r>
-                              <w:r>
-                                <w:rPr>
-                                  <w:rFonts w:eastAsia="Aptos"/>
-                                  <w:sz w:val="16"/>
-                                  <w:szCs w:val="16"/>
-                                  <w:lang w:val="en-US"/>
-                                </w:rPr>
-                                <w:t>2D</w:t>
-                              </w:r>
-                            </w:p>
-                          </w:txbxContent>
-                        </wps:txbx>
-                        <wps:bodyPr rot="0" spcFirstLastPara="0" vert="horz" wrap="square" lIns="91440" tIns="45720" rIns="91440" bIns="45720" numCol="1" spcCol="0" rtlCol="0" fromWordArt="0" anchor="ctr" anchorCtr="0" forceAA="0" compatLnSpc="1">
-                          <a:prstTxWarp prst="textNoShape">
-                            <a:avLst/>
-                          </a:prstTxWarp>
-                          <a:noAutofit/>
-                        </wps:bodyPr>
-                      </wps:wsp>
-                      <wps:wsp>
-                        <wps:cNvPr id="1129928086" name="Straight Connector 1129928086"/>
-                        <wps:cNvCnPr>
-                          <a:stCxn id="1105361733" idx="2"/>
-                          <a:endCxn id="464557469" idx="0"/>
-                        </wps:cNvCnPr>
-                        <wps:spPr>
-                          <a:xfrm>
-                            <a:off x="781273" y="961471"/>
-                            <a:ext cx="0" cy="81410"/>
-                          </a:xfrm>
-                          <a:prstGeom prst="line">
-                            <a:avLst/>
-                          </a:prstGeom>
-                        </wps:spPr>
-                        <wps:style>
-                          <a:lnRef idx="2">
-                            <a:schemeClr val="dk1"/>
-                          </a:lnRef>
-                          <a:fillRef idx="0">
-                            <a:schemeClr val="dk1"/>
-                          </a:fillRef>
-                          <a:effectRef idx="1">
-                            <a:schemeClr val="dk1"/>
-                          </a:effectRef>
-                          <a:fontRef idx="minor">
-                            <a:schemeClr val="tx1"/>
-                          </a:fontRef>
-                        </wps:style>
-                        <wps:bodyPr/>
-                      </wps:wsp>
-                      <wps:wsp>
-                        <wps:cNvPr id="1826430903" name="Straight Connector 1826430903"/>
-                        <wps:cNvCnPr>
-                          <a:stCxn id="464557469" idx="2"/>
-                          <a:endCxn id="2015834552" idx="0"/>
-                        </wps:cNvCnPr>
-                        <wps:spPr>
-                          <a:xfrm>
-                            <a:off x="781273" y="1265303"/>
-                            <a:ext cx="17" cy="93821"/>
-                          </a:xfrm>
-                          <a:prstGeom prst="line">
-                            <a:avLst/>
-                          </a:prstGeom>
-                        </wps:spPr>
-                        <wps:style>
-                          <a:lnRef idx="2">
-                            <a:schemeClr val="dk1"/>
-                          </a:lnRef>
-                          <a:fillRef idx="0">
-                            <a:schemeClr val="dk1"/>
-                          </a:fillRef>
-                          <a:effectRef idx="1">
-                            <a:schemeClr val="dk1"/>
-                          </a:effectRef>
-                          <a:fontRef idx="minor">
-                            <a:schemeClr val="tx1"/>
-                          </a:fontRef>
-                        </wps:style>
-                        <wps:bodyPr/>
-                      </wps:wsp>
-                      <wps:wsp>
-                        <wps:cNvPr id="753468880" name="Straight Connector 753468880"/>
-                        <wps:cNvCnPr>
-                          <a:stCxn id="2015834552" idx="2"/>
-                          <a:endCxn id="1948138610" idx="0"/>
-                        </wps:cNvCnPr>
-                        <wps:spPr>
-                          <a:xfrm>
-                            <a:off x="781290" y="1599154"/>
-                            <a:ext cx="2013" cy="95554"/>
-                          </a:xfrm>
-                          <a:prstGeom prst="line">
-                            <a:avLst/>
-                          </a:prstGeom>
-                        </wps:spPr>
-                        <wps:style>
-                          <a:lnRef idx="2">
-                            <a:schemeClr val="dk1"/>
-                          </a:lnRef>
-                          <a:fillRef idx="0">
-                            <a:schemeClr val="dk1"/>
-                          </a:fillRef>
-                          <a:effectRef idx="1">
-                            <a:schemeClr val="dk1"/>
-                          </a:effectRef>
-                          <a:fontRef idx="minor">
-                            <a:schemeClr val="tx1"/>
-                          </a:fontRef>
-                        </wps:style>
-                        <wps:bodyPr/>
-                      </wps:wsp>
-                      <wps:wsp>
-                        <wps:cNvPr id="1251373911" name="Straight Arrow Connector 1251373911"/>
-                        <wps:cNvCnPr>
-                          <a:endCxn id="1105361733" idx="0"/>
-                        </wps:cNvCnPr>
-                        <wps:spPr>
-                          <a:xfrm flipH="1">
-                            <a:off x="781273" y="338183"/>
-                            <a:ext cx="17" cy="382657"/>
-                          </a:xfrm>
-                          <a:prstGeom prst="straightConnector1">
-                            <a:avLst/>
-                          </a:prstGeom>
-                          <a:ln>
-                            <a:tailEnd type="triangle"/>
-                          </a:ln>
-                        </wps:spPr>
-                        <wps:style>
-                          <a:lnRef idx="2">
-                            <a:schemeClr val="dk1"/>
-                          </a:lnRef>
-                          <a:fillRef idx="0">
-                            <a:schemeClr val="dk1"/>
-                          </a:fillRef>
-                          <a:effectRef idx="1">
-                            <a:schemeClr val="dk1"/>
-                          </a:effectRef>
-                          <a:fontRef idx="minor">
-                            <a:schemeClr val="tx1"/>
-                          </a:fontRef>
-                        </wps:style>
-                        <wps:bodyPr/>
-                      </wps:wsp>
-                      <wps:wsp>
-                        <wps:cNvPr id="862018370" name="Straight Arrow Connector 862018370"/>
-                        <wps:cNvCnPr>
-                          <a:stCxn id="28355245" idx="2"/>
-                        </wps:cNvCnPr>
-                        <wps:spPr>
-                          <a:xfrm>
-                            <a:off x="783303" y="2232079"/>
-                            <a:ext cx="8574" cy="270910"/>
-                          </a:xfrm>
-                          <a:prstGeom prst="straightConnector1">
-                            <a:avLst/>
-                          </a:prstGeom>
-                          <a:ln>
-                            <a:tailEnd type="triangle"/>
-                          </a:ln>
-                        </wps:spPr>
-                        <wps:style>
-                          <a:lnRef idx="2">
-                            <a:schemeClr val="dk1"/>
-                          </a:lnRef>
-                          <a:fillRef idx="0">
-                            <a:schemeClr val="dk1"/>
-                          </a:fillRef>
-                          <a:effectRef idx="1">
-                            <a:schemeClr val="dk1"/>
-                          </a:effectRef>
-                          <a:fontRef idx="minor">
-                            <a:schemeClr val="tx1"/>
-                          </a:fontRef>
-                        </wps:style>
-                        <wps:bodyPr/>
-                      </wps:wsp>
-                      <wps:wsp>
-                        <wps:cNvPr id="292729715" name="Straight Connector 292729715"/>
-                        <wps:cNvCnPr/>
-                        <wps:spPr>
-                          <a:xfrm>
-                            <a:off x="783303" y="481976"/>
-                            <a:ext cx="919099" cy="0"/>
-                          </a:xfrm>
-                          <a:prstGeom prst="line">
-                            <a:avLst/>
-                          </a:prstGeom>
-                        </wps:spPr>
-                        <wps:style>
-                          <a:lnRef idx="2">
-                            <a:schemeClr val="dk1"/>
-                          </a:lnRef>
-                          <a:fillRef idx="0">
-                            <a:schemeClr val="dk1"/>
-                          </a:fillRef>
-                          <a:effectRef idx="1">
-                            <a:schemeClr val="dk1"/>
-                          </a:effectRef>
-                          <a:fontRef idx="minor">
-                            <a:schemeClr val="tx1"/>
-                          </a:fontRef>
-                        </wps:style>
-                        <wps:bodyPr/>
-                      </wps:wsp>
-                      <wps:wsp>
-                        <wps:cNvPr id="1922200086" name="Straight Connector 1922200086"/>
-                        <wps:cNvCnPr/>
-                        <wps:spPr>
-                          <a:xfrm>
-                            <a:off x="1706277" y="481976"/>
-                            <a:ext cx="10195" cy="2015905"/>
-                          </a:xfrm>
-                          <a:prstGeom prst="line">
-                            <a:avLst/>
-                          </a:prstGeom>
-                        </wps:spPr>
-                        <wps:style>
-                          <a:lnRef idx="2">
-                            <a:schemeClr val="dk1"/>
-                          </a:lnRef>
-                          <a:fillRef idx="0">
-                            <a:schemeClr val="dk1"/>
-                          </a:fillRef>
-                          <a:effectRef idx="1">
-                            <a:schemeClr val="dk1"/>
-                          </a:effectRef>
-                          <a:fontRef idx="minor">
-                            <a:schemeClr val="tx1"/>
-                          </a:fontRef>
-                        </wps:style>
-                        <wps:bodyPr/>
-                      </wps:wsp>
-                      <wps:wsp>
-                        <wps:cNvPr id="1444845061" name="Straight Connector 1444845061"/>
-                        <wps:cNvCnPr/>
-                        <wps:spPr>
-                          <a:xfrm>
-                            <a:off x="799230" y="2497881"/>
-                            <a:ext cx="918845" cy="0"/>
-                          </a:xfrm>
-                          <a:prstGeom prst="line">
-                            <a:avLst/>
-                          </a:prstGeom>
-                          <a:ln>
-                            <a:headEnd type="triangle"/>
-                            <a:tailEnd type="none"/>
-                          </a:ln>
-                        </wps:spPr>
-                        <wps:style>
-                          <a:lnRef idx="2">
-                            <a:schemeClr val="dk1"/>
-                          </a:lnRef>
-                          <a:fillRef idx="0">
-                            <a:schemeClr val="dk1"/>
-                          </a:fillRef>
-                          <a:effectRef idx="1">
-                            <a:schemeClr val="dk1"/>
-                          </a:effectRef>
-                          <a:fontRef idx="minor">
-                            <a:schemeClr val="tx1"/>
-                          </a:fontRef>
-                        </wps:style>
-                        <wps:bodyPr/>
-                      </wps:wsp>
-                      <wps:wsp>
-                        <wps:cNvPr id="224753154" name="Text Box 1"/>
-                        <wps:cNvSpPr txBox="1"/>
-                        <wps:spPr>
-                          <a:xfrm>
-                            <a:off x="2625042" y="5401"/>
-                            <a:ext cx="462915" cy="352425"/>
-                          </a:xfrm>
-                          <a:prstGeom prst="rect">
-                            <a:avLst/>
-                          </a:prstGeom>
-                          <a:solidFill>
-                            <a:schemeClr val="lt1"/>
-                          </a:solidFill>
-                          <a:ln w="6350">
-                            <a:noFill/>
-                          </a:ln>
-                        </wps:spPr>
-                        <wps:txbx>
-                          <w:txbxContent>
-                            <w:p>
-                              <w:pPr>
-                                <w:spacing w:line="276" w:lineRule="auto"/>
-                                <w:rPr>
-                                  <w:rFonts w:ascii="Aptos" w:eastAsia="Aptos" w:hAnsi="Aptos"/>
-                                  <w:b/>
-                                  <w:bCs/>
-                                  <w:sz w:val="20"/>
-                                  <w:szCs w:val="20"/>
-                                  <w:lang w:val="en-US"/>
-                                  <w14:ligatures w14:val="none"/>
-                                </w:rPr>
-                              </w:pPr>
-                              <w:r>
-                                <w:rPr>
-                                  <w:rFonts w:ascii="Aptos" w:eastAsia="Aptos" w:hAnsi="Aptos"/>
-                                  <w:b/>
-                                  <w:bCs/>
-                                  <w:sz w:val="20"/>
-                                  <w:szCs w:val="20"/>
-                                  <w:lang w:val="en-US"/>
-                                </w:rPr>
-                                <w:t>CNN</w:t>
-                              </w:r>
-                            </w:p>
-                          </w:txbxContent>
-                        </wps:txbx>
-                        <wps:bodyPr rot="0" spcFirstLastPara="0" vert="horz" wrap="none" lIns="91440" tIns="45720" rIns="91440" bIns="45720" numCol="1" spcCol="0" rtlCol="0" fromWordArt="0" anchor="t" anchorCtr="0" forceAA="0" compatLnSpc="1">
-                          <a:prstTxWarp prst="textNoShape">
-                            <a:avLst/>
-                          </a:prstTxWarp>
-                          <a:noAutofit/>
-                        </wps:bodyPr>
-                      </wps:wsp>
-                      <wps:wsp>
-                        <wps:cNvPr id="28355245" name="Rectangle: Rounded Corners 28355245"/>
-                        <wps:cNvSpPr/>
-                        <wps:spPr>
-                          <a:xfrm>
-                            <a:off x="217835" y="2009829"/>
-                            <a:ext cx="1130935" cy="222250"/>
-                          </a:xfrm>
-                          <a:prstGeom prst="roundRect">
-                            <a:avLst/>
-                          </a:prstGeom>
-                        </wps:spPr>
-                        <wps:style>
-                          <a:lnRef idx="2">
-                            <a:schemeClr val="accent2">
-                              <a:shade val="15000"/>
-                            </a:schemeClr>
-                          </a:lnRef>
-                          <a:fillRef idx="1">
-                            <a:schemeClr val="accent2"/>
-                          </a:fillRef>
-                          <a:effectRef idx="0">
-                            <a:schemeClr val="accent2"/>
-                          </a:effectRef>
-                          <a:fontRef idx="minor">
-                            <a:schemeClr val="lt1"/>
-                          </a:fontRef>
-                        </wps:style>
-                        <wps:txbx>
-                          <w:txbxContent>
-                            <w:p>
-                              <w:pPr>
-                                <w:spacing w:line="276" w:lineRule="auto"/>
-                                <w:jc w:val="center"/>
-                                <w:rPr>
-                                  <w:rFonts w:eastAsia="Aptos"/>
-                                  <w:sz w:val="16"/>
-                                  <w:szCs w:val="16"/>
-                                  <w:lang w:val="en-US"/>
-                                  <w14:ligatures w14:val="none"/>
-                                </w:rPr>
-                              </w:pPr>
-                              <w:r>
-                                <w:rPr>
-                                  <w:rFonts w:eastAsia="Aptos"/>
-                                  <w:sz w:val="16"/>
-                                  <w:szCs w:val="16"/>
-                                  <w:lang w:val="en-US"/>
-                                </w:rPr>
-                                <w:t>Dropout</w:t>
-                              </w:r>
-                            </w:p>
-                          </w:txbxContent>
-                        </wps:txbx>
-                        <wps:bodyPr rot="0" spcFirstLastPara="0" vert="horz" wrap="square" lIns="91440" tIns="45720" rIns="91440" bIns="45720" numCol="1" spcCol="0" rtlCol="0" fromWordArt="0" anchor="ctr" anchorCtr="0" forceAA="0" compatLnSpc="1">
-                          <a:prstTxWarp prst="textNoShape">
-                            <a:avLst/>
-                          </a:prstTxWarp>
-                          <a:noAutofit/>
-                        </wps:bodyPr>
-                      </wps:wsp>
-                      <wps:wsp>
-                        <wps:cNvPr id="1678817010" name="Rectangle: Rounded Corners 1678817010"/>
-                        <wps:cNvSpPr/>
-                        <wps:spPr>
-                          <a:xfrm>
-                            <a:off x="2721762" y="710968"/>
-                            <a:ext cx="1130935" cy="240030"/>
-                          </a:xfrm>
-                          <a:prstGeom prst="roundRect">
-                            <a:avLst/>
-                          </a:prstGeom>
-                        </wps:spPr>
-                        <wps:style>
-                          <a:lnRef idx="2">
-                            <a:schemeClr val="accent6">
-                              <a:shade val="15000"/>
-                            </a:schemeClr>
-                          </a:lnRef>
-                          <a:fillRef idx="1">
-                            <a:schemeClr val="accent6"/>
-                          </a:fillRef>
-                          <a:effectRef idx="0">
-                            <a:schemeClr val="accent6"/>
-                          </a:effectRef>
-                          <a:fontRef idx="minor">
-                            <a:schemeClr val="lt1"/>
-                          </a:fontRef>
-                        </wps:style>
-                        <wps:txbx>
-                          <w:txbxContent>
-                            <w:p>
-                              <w:pPr>
-                                <w:spacing w:line="276" w:lineRule="auto"/>
-                                <w:jc w:val="center"/>
-                                <w:rPr>
-                                  <w:rFonts w:eastAsia="Aptos"/>
-                                  <w:b/>
-                                  <w:bCs/>
-                                  <w:color w:val="0D0D0D" w:themeColor="text1" w:themeTint="F2"/>
-                                  <w:sz w:val="16"/>
-                                  <w:szCs w:val="16"/>
-                                  <w:lang w:val="en-US"/>
-                                  <w14:ligatures w14:val="none"/>
-                                </w:rPr>
-                              </w:pPr>
-                              <w:proofErr w:type="spellStart"/>
-                              <w:r>
-                                <w:rPr>
-                                  <w:rFonts w:eastAsia="Aptos"/>
-                                  <w:b/>
-                                  <w:bCs/>
-                                  <w:color w:val="0D0D0D" w:themeColor="text1" w:themeTint="F2"/>
-                                  <w:sz w:val="16"/>
-                                  <w:szCs w:val="16"/>
-                                  <w:lang w:val="en-US"/>
-                                </w:rPr>
-                                <w:t>Convblock</w:t>
-                              </w:r>
-                              <w:proofErr w:type="spellEnd"/>
-                            </w:p>
-                          </w:txbxContent>
-                        </wps:txbx>
-                        <wps:bodyPr rot="0" spcFirstLastPara="0" vert="horz" wrap="square" lIns="91440" tIns="45720" rIns="91440" bIns="45720" numCol="1" spcCol="0" rtlCol="0" fromWordArt="0" anchor="ctr" anchorCtr="0" forceAA="0" compatLnSpc="1">
-                          <a:prstTxWarp prst="textNoShape">
-                            <a:avLst/>
-                          </a:prstTxWarp>
-                          <a:noAutofit/>
-                        </wps:bodyPr>
-                      </wps:wsp>
-                      <wps:wsp>
-                        <wps:cNvPr id="1342595980" name="Straight Connector 1342595980"/>
-                        <wps:cNvCnPr/>
-                        <wps:spPr>
-                          <a:xfrm>
-                            <a:off x="3287547" y="951633"/>
-                            <a:ext cx="0" cy="81280"/>
-                          </a:xfrm>
-                          <a:prstGeom prst="line">
-                            <a:avLst/>
-                          </a:prstGeom>
-                        </wps:spPr>
-                        <wps:style>
-                          <a:lnRef idx="2">
-                            <a:schemeClr val="dk1"/>
-                          </a:lnRef>
-                          <a:fillRef idx="0">
-                            <a:schemeClr val="dk1"/>
-                          </a:fillRef>
-                          <a:effectRef idx="1">
-                            <a:schemeClr val="dk1"/>
-                          </a:effectRef>
-                          <a:fontRef idx="minor">
-                            <a:schemeClr val="tx1"/>
-                          </a:fontRef>
-                        </wps:style>
-                        <wps:bodyPr/>
-                      </wps:wsp>
-                      <wps:wsp>
-                        <wps:cNvPr id="749101553" name="Straight Arrow Connector 749101553"/>
-                        <wps:cNvCnPr/>
-                        <wps:spPr>
-                          <a:xfrm flipH="1">
-                            <a:off x="3287547" y="328698"/>
-                            <a:ext cx="0" cy="382270"/>
-                          </a:xfrm>
-                          <a:prstGeom prst="straightConnector1">
-                            <a:avLst/>
-                          </a:prstGeom>
-                          <a:ln>
-                            <a:tailEnd type="triangle"/>
-                          </a:ln>
-                        </wps:spPr>
-                        <wps:style>
-                          <a:lnRef idx="2">
-                            <a:schemeClr val="dk1"/>
-                          </a:lnRef>
-                          <a:fillRef idx="0">
-                            <a:schemeClr val="dk1"/>
-                          </a:fillRef>
-                          <a:effectRef idx="1">
-                            <a:schemeClr val="dk1"/>
-                          </a:effectRef>
-                          <a:fontRef idx="minor">
-                            <a:schemeClr val="tx1"/>
-                          </a:fontRef>
-                        </wps:style>
-                        <wps:bodyPr/>
-                      </wps:wsp>
-                      <wps:wsp>
-                        <wps:cNvPr id="232048026" name="Straight Arrow Connector 232048026"/>
-                        <wps:cNvCnPr/>
-                        <wps:spPr>
-                          <a:xfrm>
-                            <a:off x="3287836" y="953930"/>
-                            <a:ext cx="0" cy="212725"/>
-                          </a:xfrm>
-                          <a:prstGeom prst="straightConnector1">
-                            <a:avLst/>
-                          </a:prstGeom>
-                          <a:ln>
-                            <a:tailEnd type="triangle"/>
-                          </a:ln>
-                        </wps:spPr>
-                        <wps:style>
-                          <a:lnRef idx="2">
-                            <a:schemeClr val="dk1"/>
-                          </a:lnRef>
-                          <a:fillRef idx="0">
-                            <a:schemeClr val="dk1"/>
-                          </a:fillRef>
-                          <a:effectRef idx="1">
-                            <a:schemeClr val="dk1"/>
-                          </a:effectRef>
-                          <a:fontRef idx="minor">
-                            <a:schemeClr val="tx1"/>
-                          </a:fontRef>
-                        </wps:style>
-                        <wps:bodyPr/>
-                      </wps:wsp>
-                      <wps:wsp>
-                        <wps:cNvPr id="1289882181" name="Straight Connector 1289882181"/>
-                        <wps:cNvCnPr/>
-                        <wps:spPr>
-                          <a:xfrm>
-                            <a:off x="3289452" y="472208"/>
-                            <a:ext cx="918845" cy="0"/>
-                          </a:xfrm>
-                          <a:prstGeom prst="line">
-                            <a:avLst/>
-                          </a:prstGeom>
-                        </wps:spPr>
-                        <wps:style>
-                          <a:lnRef idx="2">
-                            <a:schemeClr val="dk1"/>
-                          </a:lnRef>
-                          <a:fillRef idx="0">
-                            <a:schemeClr val="dk1"/>
-                          </a:fillRef>
-                          <a:effectRef idx="1">
-                            <a:schemeClr val="dk1"/>
-                          </a:effectRef>
-                          <a:fontRef idx="minor">
-                            <a:schemeClr val="tx1"/>
-                          </a:fontRef>
-                        </wps:style>
-                        <wps:bodyPr/>
-                      </wps:wsp>
-                      <wps:wsp>
-                        <wps:cNvPr id="88337922" name="Straight Connector 88337922"/>
-                        <wps:cNvCnPr/>
-                        <wps:spPr>
-                          <a:xfrm>
-                            <a:off x="4212742" y="472208"/>
-                            <a:ext cx="924" cy="694447"/>
-                          </a:xfrm>
-                          <a:prstGeom prst="line">
-                            <a:avLst/>
-                          </a:prstGeom>
-                        </wps:spPr>
-                        <wps:style>
-                          <a:lnRef idx="2">
-                            <a:schemeClr val="dk1"/>
-                          </a:lnRef>
-                          <a:fillRef idx="0">
-                            <a:schemeClr val="dk1"/>
-                          </a:fillRef>
-                          <a:effectRef idx="1">
-                            <a:schemeClr val="dk1"/>
-                          </a:effectRef>
-                          <a:fontRef idx="minor">
-                            <a:schemeClr val="tx1"/>
-                          </a:fontRef>
-                        </wps:style>
-                        <wps:bodyPr/>
-                      </wps:wsp>
-                      <wps:wsp>
-                        <wps:cNvPr id="570801644" name="Straight Connector 570801644"/>
-                        <wps:cNvCnPr/>
-                        <wps:spPr>
-                          <a:xfrm>
-                            <a:off x="3294821" y="1162210"/>
-                            <a:ext cx="918845" cy="0"/>
-                          </a:xfrm>
-                          <a:prstGeom prst="line">
-                            <a:avLst/>
-                          </a:prstGeom>
-                          <a:ln>
-                            <a:headEnd type="triangle"/>
-                            <a:tailEnd type="none"/>
-                          </a:ln>
-                        </wps:spPr>
-                        <wps:style>
-                          <a:lnRef idx="2">
-                            <a:schemeClr val="dk1"/>
-                          </a:lnRef>
-                          <a:fillRef idx="0">
-                            <a:schemeClr val="dk1"/>
-                          </a:fillRef>
-                          <a:effectRef idx="1">
-                            <a:schemeClr val="dk1"/>
-                          </a:effectRef>
-                          <a:fontRef idx="minor">
-                            <a:schemeClr val="tx1"/>
-                          </a:fontRef>
-                        </wps:style>
-                        <wps:bodyPr/>
-                      </wps:wsp>
-                      <wps:wsp>
-                        <wps:cNvPr id="1390434321" name="Straight Connector 1390434321"/>
-                        <wps:cNvCnPr>
-                          <a:stCxn id="28355245" idx="0"/>
-                          <a:endCxn id="1948138610" idx="2"/>
-                        </wps:cNvCnPr>
-                        <wps:spPr>
-                          <a:xfrm flipV="1">
-                            <a:off x="783303" y="1916958"/>
-                            <a:ext cx="0" cy="92871"/>
-                          </a:xfrm>
-                          <a:prstGeom prst="line">
-                            <a:avLst/>
-                          </a:prstGeom>
-                        </wps:spPr>
-                        <wps:style>
-                          <a:lnRef idx="2">
-                            <a:schemeClr val="dk1"/>
-                          </a:lnRef>
-                          <a:fillRef idx="0">
-                            <a:schemeClr val="dk1"/>
-                          </a:fillRef>
-                          <a:effectRef idx="1">
-                            <a:schemeClr val="dk1"/>
-                          </a:effectRef>
-                          <a:fontRef idx="minor">
-                            <a:schemeClr val="tx1"/>
-                          </a:fontRef>
-                        </wps:style>
-                        <wps:bodyPr/>
-                      </wps:wsp>
-                      <wps:wsp>
-                        <wps:cNvPr id="2057119614" name="Rectangle: Rounded Corners 2057119614"/>
-                        <wps:cNvSpPr/>
-                        <wps:spPr>
-                          <a:xfrm>
-                            <a:off x="2722253" y="1292377"/>
-                            <a:ext cx="1130935" cy="240030"/>
-                          </a:xfrm>
-                          <a:prstGeom prst="roundRect">
-                            <a:avLst/>
-                          </a:prstGeom>
-                        </wps:spPr>
-                        <wps:style>
-                          <a:lnRef idx="2">
-                            <a:schemeClr val="accent1">
-                              <a:shade val="15000"/>
-                            </a:schemeClr>
-                          </a:lnRef>
-                          <a:fillRef idx="1">
-                            <a:schemeClr val="accent1"/>
-                          </a:fillRef>
-                          <a:effectRef idx="0">
-                            <a:schemeClr val="accent1"/>
-                          </a:effectRef>
-                          <a:fontRef idx="minor">
-                            <a:schemeClr val="lt1"/>
-                          </a:fontRef>
-                        </wps:style>
-                        <wps:txbx>
-                          <w:txbxContent>
-                            <w:p>
-                              <w:pPr>
-                                <w:spacing w:line="276" w:lineRule="auto"/>
-                                <w:jc w:val="center"/>
-                                <w:rPr>
-                                  <w:rFonts w:eastAsia="Aptos"/>
-                                  <w:sz w:val="16"/>
-                                  <w:szCs w:val="16"/>
-                                  <w:lang w:val="en-US"/>
-                                  <w14:ligatures w14:val="none"/>
-                                </w:rPr>
-                              </w:pPr>
-                              <w:r>
-                                <w:rPr>
-                                  <w:rFonts w:eastAsia="Aptos"/>
-                                  <w:sz w:val="16"/>
-                                  <w:szCs w:val="16"/>
-                                  <w:lang w:val="en-US"/>
-                                </w:rPr>
-                                <w:t>Linear</w:t>
-                              </w:r>
-                            </w:p>
-                          </w:txbxContent>
-                        </wps:txbx>
-                        <wps:bodyPr rot="0" spcFirstLastPara="0" vert="horz" wrap="square" lIns="91440" tIns="45720" rIns="91440" bIns="45720" numCol="1" spcCol="0" rtlCol="0" fromWordArt="0" anchor="ctr" anchorCtr="0" forceAA="0" compatLnSpc="1">
-                          <a:prstTxWarp prst="textNoShape">
-                            <a:avLst/>
-                          </a:prstTxWarp>
-                          <a:noAutofit/>
-                        </wps:bodyPr>
-                      </wps:wsp>
-                      <wps:wsp>
-                        <wps:cNvPr id="622693325" name="Rectangle: Rounded Corners 622693325"/>
-                        <wps:cNvSpPr/>
-                        <wps:spPr>
-                          <a:xfrm>
-                            <a:off x="2722253" y="1607762"/>
-                            <a:ext cx="1130935" cy="222250"/>
-                          </a:xfrm>
-                          <a:prstGeom prst="roundRect">
-                            <a:avLst/>
-                          </a:prstGeom>
-                        </wps:spPr>
-                        <wps:style>
-                          <a:lnRef idx="2">
-                            <a:schemeClr val="accent2">
-                              <a:shade val="15000"/>
-                            </a:schemeClr>
-                          </a:lnRef>
-                          <a:fillRef idx="1">
-                            <a:schemeClr val="accent2"/>
-                          </a:fillRef>
-                          <a:effectRef idx="0">
-                            <a:schemeClr val="accent2"/>
-                          </a:effectRef>
-                          <a:fontRef idx="minor">
-                            <a:schemeClr val="lt1"/>
-                          </a:fontRef>
-                        </wps:style>
-                        <wps:txbx>
-                          <w:txbxContent>
-                            <w:p>
-                              <w:pPr>
-                                <w:spacing w:line="276" w:lineRule="auto"/>
-                                <w:jc w:val="center"/>
-                                <w:rPr>
-                                  <w:rFonts w:eastAsia="Aptos"/>
-                                  <w:sz w:val="16"/>
-                                  <w:szCs w:val="16"/>
-                                  <w:lang w:val="en-US"/>
-                                  <w14:ligatures w14:val="none"/>
-                                </w:rPr>
-                              </w:pPr>
-                              <w:r>
-                                <w:rPr>
-                                  <w:rFonts w:eastAsia="Aptos"/>
-                                  <w:sz w:val="16"/>
-                                  <w:szCs w:val="16"/>
-                                  <w:lang w:val="en-US"/>
-                                </w:rPr>
-                                <w:t>Batchnorm</w:t>
-                              </w:r>
-                              <w:r>
-                                <w:rPr>
-                                  <w:rFonts w:eastAsia="Aptos"/>
-                                  <w:sz w:val="16"/>
-                                  <w:szCs w:val="16"/>
-                                  <w:lang w:val="en-US"/>
-                                </w:rPr>
-                                <w:t>1D</w:t>
-                              </w:r>
-                            </w:p>
-                          </w:txbxContent>
-                        </wps:txbx>
-                        <wps:bodyPr rot="0" spcFirstLastPara="0" vert="horz" wrap="square" lIns="91440" tIns="45720" rIns="91440" bIns="45720" numCol="1" spcCol="0" rtlCol="0" fromWordArt="0" anchor="ctr" anchorCtr="0" forceAA="0" compatLnSpc="1">
-                          <a:prstTxWarp prst="textNoShape">
-                            <a:avLst/>
-                          </a:prstTxWarp>
-                          <a:noAutofit/>
-                        </wps:bodyPr>
-                      </wps:wsp>
-                      <wps:wsp>
-                        <wps:cNvPr id="2097534553" name="Rectangle: Rounded Corners 2097534553"/>
-                        <wps:cNvSpPr/>
-                        <wps:spPr>
-                          <a:xfrm>
-                            <a:off x="2722254" y="1911818"/>
-                            <a:ext cx="1130935" cy="222250"/>
-                          </a:xfrm>
-                          <a:prstGeom prst="roundRect">
-                            <a:avLst/>
-                          </a:prstGeom>
-                        </wps:spPr>
-                        <wps:style>
-                          <a:lnRef idx="2">
-                            <a:schemeClr val="accent2">
-                              <a:shade val="15000"/>
-                            </a:schemeClr>
-                          </a:lnRef>
-                          <a:fillRef idx="1">
-                            <a:schemeClr val="accent2"/>
-                          </a:fillRef>
-                          <a:effectRef idx="0">
-                            <a:schemeClr val="accent2"/>
-                          </a:effectRef>
-                          <a:fontRef idx="minor">
-                            <a:schemeClr val="lt1"/>
-                          </a:fontRef>
-                        </wps:style>
-                        <wps:txbx>
-                          <w:txbxContent>
-                            <w:p>
-                              <w:pPr>
-                                <w:spacing w:line="276" w:lineRule="auto"/>
-                                <w:jc w:val="center"/>
-                                <w:rPr>
-                                  <w:rFonts w:eastAsia="Aptos"/>
-                                  <w:sz w:val="16"/>
-                                  <w:szCs w:val="16"/>
-                                  <w:lang w:val="en-US"/>
-                                  <w14:ligatures w14:val="none"/>
-                                </w:rPr>
-                              </w:pPr>
-                              <w:r>
-                                <w:rPr>
-                                  <w:rFonts w:eastAsia="Aptos"/>
-                                  <w:sz w:val="16"/>
-                                  <w:szCs w:val="16"/>
-                                  <w:lang w:val="en-US"/>
-                                </w:rPr>
-                                <w:t>Dropout</w:t>
-                              </w:r>
-                            </w:p>
-                          </w:txbxContent>
-                        </wps:txbx>
-                        <wps:bodyPr rot="0" spcFirstLastPara="0" vert="horz" wrap="square" lIns="91440" tIns="45720" rIns="91440" bIns="45720" numCol="1" spcCol="0" rtlCol="0" fromWordArt="0" anchor="ctr" anchorCtr="0" forceAA="0" compatLnSpc="1">
-                          <a:prstTxWarp prst="textNoShape">
-                            <a:avLst/>
-                          </a:prstTxWarp>
-                          <a:noAutofit/>
-                        </wps:bodyPr>
-                      </wps:wsp>
-                      <wps:wsp>
-                        <wps:cNvPr id="1883509060" name="Rectangle: Rounded Corners 1883509060"/>
-                        <wps:cNvSpPr/>
-                        <wps:spPr>
-                          <a:xfrm>
-                            <a:off x="2723740" y="2202764"/>
-                            <a:ext cx="1130935" cy="240030"/>
-                          </a:xfrm>
-                          <a:prstGeom prst="roundRect">
-                            <a:avLst/>
-                          </a:prstGeom>
-                        </wps:spPr>
-                        <wps:style>
-                          <a:lnRef idx="2">
-                            <a:schemeClr val="accent1">
-                              <a:shade val="15000"/>
-                            </a:schemeClr>
-                          </a:lnRef>
-                          <a:fillRef idx="1">
-                            <a:schemeClr val="accent1"/>
-                          </a:fillRef>
-                          <a:effectRef idx="0">
-                            <a:schemeClr val="accent1"/>
-                          </a:effectRef>
-                          <a:fontRef idx="minor">
-                            <a:schemeClr val="lt1"/>
-                          </a:fontRef>
-                        </wps:style>
-                        <wps:txbx>
-                          <w:txbxContent>
-                            <w:p>
-                              <w:pPr>
-                                <w:spacing w:line="276" w:lineRule="auto"/>
-                                <w:jc w:val="center"/>
-                                <w:rPr>
-                                  <w:rFonts w:eastAsia="Aptos"/>
-                                  <w:sz w:val="16"/>
-                                  <w:szCs w:val="16"/>
-                                  <w:lang w:val="en-US"/>
-                                  <w14:ligatures w14:val="none"/>
-                                </w:rPr>
-                              </w:pPr>
-                              <w:r>
-                                <w:rPr>
-                                  <w:rFonts w:eastAsia="Aptos"/>
-                                  <w:sz w:val="16"/>
-                                  <w:szCs w:val="16"/>
-                                  <w:lang w:val="en-US"/>
-                                </w:rPr>
-                                <w:t>Linear</w:t>
-                              </w:r>
-                            </w:p>
-                          </w:txbxContent>
-                        </wps:txbx>
-                        <wps:bodyPr rot="0" spcFirstLastPara="0" vert="horz" wrap="square" lIns="91440" tIns="45720" rIns="91440" bIns="45720" numCol="1" spcCol="0" rtlCol="0" fromWordArt="0" anchor="ctr" anchorCtr="0" forceAA="0" compatLnSpc="1">
-                          <a:prstTxWarp prst="textNoShape">
-                            <a:avLst/>
-                          </a:prstTxWarp>
-                          <a:noAutofit/>
-                        </wps:bodyPr>
-                      </wps:wsp>
-                      <wps:wsp>
-                        <wps:cNvPr id="1459319967" name="Straight Connector 1459319967"/>
-                        <wps:cNvCnPr>
-                          <a:stCxn id="2057119614" idx="2"/>
-                          <a:endCxn id="622693325" idx="0"/>
-                        </wps:cNvCnPr>
-                        <wps:spPr>
-                          <a:xfrm>
-                            <a:off x="3287721" y="1532407"/>
-                            <a:ext cx="0" cy="75355"/>
-                          </a:xfrm>
-                          <a:prstGeom prst="line">
-                            <a:avLst/>
-                          </a:prstGeom>
-                        </wps:spPr>
-                        <wps:style>
-                          <a:lnRef idx="2">
-                            <a:schemeClr val="dk1"/>
-                          </a:lnRef>
-                          <a:fillRef idx="0">
-                            <a:schemeClr val="dk1"/>
-                          </a:fillRef>
-                          <a:effectRef idx="1">
-                            <a:schemeClr val="dk1"/>
-                          </a:effectRef>
-                          <a:fontRef idx="minor">
-                            <a:schemeClr val="tx1"/>
-                          </a:fontRef>
-                        </wps:style>
-                        <wps:bodyPr/>
-                      </wps:wsp>
-                      <wps:wsp>
-                        <wps:cNvPr id="404528061" name="Straight Connector 404528061"/>
-                        <wps:cNvCnPr>
-                          <a:stCxn id="2097534553" idx="0"/>
-                          <a:endCxn id="622693325" idx="2"/>
-                        </wps:cNvCnPr>
-                        <wps:spPr>
-                          <a:xfrm flipH="1" flipV="1">
-                            <a:off x="3287721" y="1830012"/>
-                            <a:ext cx="1" cy="81806"/>
-                          </a:xfrm>
-                          <a:prstGeom prst="line">
-                            <a:avLst/>
-                          </a:prstGeom>
-                        </wps:spPr>
-                        <wps:style>
-                          <a:lnRef idx="2">
-                            <a:schemeClr val="dk1"/>
-                          </a:lnRef>
-                          <a:fillRef idx="0">
-                            <a:schemeClr val="dk1"/>
-                          </a:fillRef>
-                          <a:effectRef idx="1">
-                            <a:schemeClr val="dk1"/>
-                          </a:effectRef>
-                          <a:fontRef idx="minor">
-                            <a:schemeClr val="tx1"/>
-                          </a:fontRef>
-                        </wps:style>
-                        <wps:bodyPr/>
-                      </wps:wsp>
-                      <wps:wsp>
-                        <wps:cNvPr id="1759818926" name="Straight Connector 1759818926"/>
-                        <wps:cNvCnPr>
-                          <a:stCxn id="2097534553" idx="2"/>
-                          <a:endCxn id="1883509060" idx="0"/>
-                        </wps:cNvCnPr>
-                        <wps:spPr>
-                          <a:xfrm>
-                            <a:off x="3287722" y="2134068"/>
-                            <a:ext cx="1486" cy="68696"/>
-                          </a:xfrm>
-                          <a:prstGeom prst="line">
-                            <a:avLst/>
-                          </a:prstGeom>
-                        </wps:spPr>
-                        <wps:style>
-                          <a:lnRef idx="2">
-                            <a:schemeClr val="dk1"/>
-                          </a:lnRef>
-                          <a:fillRef idx="0">
-                            <a:schemeClr val="dk1"/>
-                          </a:fillRef>
-                          <a:effectRef idx="1">
-                            <a:schemeClr val="dk1"/>
-                          </a:effectRef>
-                          <a:fontRef idx="minor">
-                            <a:schemeClr val="tx1"/>
-                          </a:fontRef>
-                        </wps:style>
-                        <wps:bodyPr/>
-                      </wps:wsp>
-                      <wps:wsp>
-                        <wps:cNvPr id="1510494312" name="Straight Arrow Connector 1510494312"/>
-                        <wps:cNvCnPr/>
-                        <wps:spPr>
-                          <a:xfrm>
-                            <a:off x="3283374" y="2449124"/>
-                            <a:ext cx="0" cy="189345"/>
-                          </a:xfrm>
-                          <a:prstGeom prst="straightConnector1">
-                            <a:avLst/>
-                          </a:prstGeom>
-                          <a:ln>
-                            <a:tailEnd type="triangle"/>
-                          </a:ln>
-                        </wps:spPr>
-                        <wps:style>
-                          <a:lnRef idx="2">
-                            <a:schemeClr val="dk1"/>
-                          </a:lnRef>
-                          <a:fillRef idx="0">
-                            <a:schemeClr val="dk1"/>
-                          </a:fillRef>
-                          <a:effectRef idx="1">
-                            <a:schemeClr val="dk1"/>
-                          </a:effectRef>
-                          <a:fontRef idx="minor">
-                            <a:schemeClr val="tx1"/>
-                          </a:fontRef>
-                        </wps:style>
-                        <wps:bodyPr/>
-                      </wps:wsp>
-                      <wps:wsp>
-                        <wps:cNvPr id="457752817" name="Straight Arrow Connector 457752817"/>
-                        <wps:cNvCnPr>
-                          <a:endCxn id="2057119614" idx="0"/>
-                        </wps:cNvCnPr>
-                        <wps:spPr>
-                          <a:xfrm flipH="1">
-                            <a:off x="3287721" y="1166655"/>
-                            <a:ext cx="1731" cy="125722"/>
-                          </a:xfrm>
-                          <a:prstGeom prst="straightConnector1">
-                            <a:avLst/>
-                          </a:prstGeom>
-                          <a:ln>
-                            <a:tailEnd type="triangle"/>
-                          </a:ln>
-                        </wps:spPr>
-                        <wps:style>
-                          <a:lnRef idx="2">
-                            <a:schemeClr val="dk1"/>
-                          </a:lnRef>
-                          <a:fillRef idx="0">
-                            <a:schemeClr val="dk1"/>
-                          </a:fillRef>
-                          <a:effectRef idx="1">
-                            <a:schemeClr val="dk1"/>
-                          </a:effectRef>
-                          <a:fontRef idx="minor">
-                            <a:schemeClr val="tx1"/>
-                          </a:fontRef>
-                        </wps:style>
-                        <wps:bodyPr/>
-                      </wps:wsp>
-                      <wps:wsp>
-                        <wps:cNvPr id="34478052" name="Text Box 1"/>
-                        <wps:cNvSpPr txBox="1"/>
-                        <wps:spPr>
-                          <a:xfrm>
-                            <a:off x="143424" y="45833"/>
-                            <a:ext cx="810260" cy="352425"/>
-                          </a:xfrm>
-                          <a:prstGeom prst="rect">
-                            <a:avLst/>
-                          </a:prstGeom>
-                          <a:noFill/>
-                          <a:ln w="6350">
-                            <a:noFill/>
-                          </a:ln>
-                        </wps:spPr>
-                        <wps:txbx>
-                          <w:txbxContent>
-                            <w:p>
-                              <w:pPr>
-                                <w:spacing w:line="276" w:lineRule="auto"/>
-                                <w:rPr>
-                                  <w:rFonts w:ascii="Aptos" w:eastAsia="Aptos" w:hAnsi="Aptos"/>
-                                  <w:b/>
-                                  <w:bCs/>
-                                  <w:sz w:val="20"/>
-                                  <w:szCs w:val="20"/>
-                                  <w:lang w:val="en-US"/>
-                                  <w14:ligatures w14:val="none"/>
-                                </w:rPr>
-                              </w:pPr>
-                              <w:proofErr w:type="spellStart"/>
-                              <w:r>
-                                <w:rPr>
-                                  <w:rFonts w:ascii="Aptos" w:eastAsia="Aptos" w:hAnsi="Aptos"/>
-                                  <w:b/>
-                                  <w:bCs/>
-                                  <w:sz w:val="20"/>
-                                  <w:szCs w:val="20"/>
-                                  <w:lang w:val="en-US"/>
-                                </w:rPr>
-                                <w:t>Convblock</w:t>
-                              </w:r>
-                              <w:proofErr w:type="spellEnd"/>
-                            </w:p>
-                          </w:txbxContent>
-                        </wps:txbx>
-                        <wps:bodyPr rot="0" spcFirstLastPara="0" vert="horz" wrap="none" lIns="91440" tIns="45720" rIns="91440" bIns="45720" numCol="1" spcCol="0" rtlCol="0" fromWordArt="0" anchor="t" anchorCtr="0" forceAA="0" compatLnSpc="1">
-                          <a:prstTxWarp prst="textNoShape">
-                            <a:avLst/>
-                          </a:prstTxWarp>
-                          <a:noAutofit/>
-                        </wps:bodyPr>
-                      </wps:wsp>
-                      <wps:wsp>
-                        <wps:cNvPr id="40976680" name="Connector: Curved 40976680"/>
-                        <wps:cNvCnPr/>
-                        <wps:spPr>
-                          <a:xfrm>
-                            <a:off x="1938528" y="328656"/>
-                            <a:ext cx="670201" cy="496097"/>
-                          </a:xfrm>
-                          <a:prstGeom prst="curvedConnector3">
-                            <a:avLst/>
-                          </a:prstGeom>
-                          <a:ln>
-                            <a:tailEnd type="triangle"/>
-                          </a:ln>
-                        </wps:spPr>
-                        <wps:style>
-                          <a:lnRef idx="1">
-                            <a:schemeClr val="dk1"/>
-                          </a:lnRef>
-                          <a:fillRef idx="0">
-                            <a:schemeClr val="dk1"/>
-                          </a:fillRef>
-                          <a:effectRef idx="0">
-                            <a:schemeClr val="dk1"/>
-                          </a:effectRef>
-                          <a:fontRef idx="minor">
-                            <a:schemeClr val="tx1"/>
-                          </a:fontRef>
-                        </wps:style>
-                        <wps:bodyPr/>
-                      </wps:wsp>
-                    </wpc:wpc>
-                  </a:graphicData>
-                </a:graphic>
-              </wp:inline>
-            </w:drawing>
-          </mc:Choice>
-          <mc:Fallback>
-            <w:pict>
-              <v:group w14:anchorId="4E34B74C" id="Canvas 1" o:spid="_x0000_s1026" editas="canvas" style="width:408.35pt;height:212.75pt;mso-position-horizontal-relative:char;mso-position-vertical-relative:line" coordsize="51860,27012" o:gfxdata="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">
-                <v:shapetype id="_x0000_t75" coordsize="21600,21600" o:spt="75" o:preferrelative="t" path="m@4@5l@4@11@9@11@9@5xe" filled="f" stroked="f">
-                  <v:stroke joinstyle="miter"/>
-                  <v:formulas>
-                    <v:f eqn="if lineDrawn pixelLineWidth 0"/>
-                    <v:f eqn="sum @0 1 0"/>
-                    <v:f eqn="sum 0 0 @1"/>
-                    <v:f eqn="prod @2 1 2"/>
-                    <v:f eqn="prod @3 21600 pixelWidth"/>
-                    <v:f eqn="prod @3 21600 pixelHeight"/>
-                    <v:f eqn="sum @0 0 1"/>
-                    <v:f eqn="prod @6 1 2"/>
-                    <v:f eqn="prod @7 21600 pixelWidth"/>
-                    <v:f eqn="sum @8 21600 0"/>
-                    <v:f eqn="prod @7 21600 pixelHeight"/>
-                    <v:f eqn="sum @10 21600 0"/>
-                  </v:formulas>
-                  <v:path o:extrusionok="f" gradientshapeok="t" o:connecttype="rect"/>
-                  <o:lock v:ext="edit" aspectratio="t"/>
-                </v:shapetype>
-                <v:shape id="_x0000_s1027" type="#_x0000_t75" style="position:absolute;width:51860;height:27012;visibility:visible;mso-wrap-style:square" filled="t">
-                  <v:fill o:detectmouseclick="t"/>
-                  <v:path o:connecttype="none"/>
-                </v:shape>
-                <v:roundrect id="Rectangle: Rounded Corners 839760966" o:spid="_x0000_s1028" style="position:absolute;left:426;top:121;width:18959;height:26457;visibility:visible;mso-wrap-style:square;v-text-anchor:middle" arcsize="10923f" o:gfxdata="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" fillcolor="#4ea72e [3209]" strokecolor="#0b1807 [489]" strokeweight="1pt">
-                  <v:stroke joinstyle="miter"/>
-                </v:roundrect>
-                <v:roundrect id="Rectangle: Rounded Corners 1105361733" o:spid="_x0000_s1029" style="position:absolute;left:2157;top:7208;width:11310;height:2406;visibility:visible;mso-wrap-style:square;v-text-anchor:middle" arcsize="10923f" o:gfxdata="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" fillcolor="#156082 [3204]" strokecolor="#030e13 [484]" strokeweight="1pt">
-                  <v:stroke joinstyle="miter"/>
-                  <v:textbox>
-                    <w:txbxContent>
-                      <w:p>
-                        <w:pPr>
-                          <w:jc w:val="center"/>
-                          <w:rPr>
-                            <w:sz w:val="16"/>
-                            <w:szCs w:val="16"/>
-                            <w:lang w:val="en-US"/>
-                          </w:rPr>
-                        </w:pPr>
-                        <w:r>
-                          <w:rPr>
-                            <w:sz w:val="16"/>
-                            <w:szCs w:val="16"/>
-                            <w:lang w:val="en-US"/>
-                          </w:rPr>
-                          <w:t>3x3</w:t>
-                        </w:r>
-                        <w:r>
-                          <w:rPr>
-                            <w:sz w:val="16"/>
-                            <w:szCs w:val="16"/>
-                            <w:lang w:val="en-US"/>
-                          </w:rPr>
-                          <w:t xml:space="preserve"> </w:t>
-                        </w:r>
-                        <w:r>
-                          <w:rPr>
-                            <w:sz w:val="16"/>
-                            <w:szCs w:val="16"/>
-                            <w:lang w:val="en-US"/>
-                          </w:rPr>
-                          <w:t>Conv 2D</w:t>
-                        </w:r>
-                      </w:p>
-                    </w:txbxContent>
-                  </v:textbox>
-                </v:roundrect>
-                <v:roundrect id="Rectangle: Rounded Corners 2015834552" o:spid="_x0000_s1030" style="position:absolute;left:2158;top:13591;width:11309;height:2400;visibility:visible;mso-wrap-style:square;v-text-anchor:middle" arcsize="10923f" o:gfxdata="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" fillcolor="#156082 [3204]" strokecolor="#030e13 [484]" strokeweight="1pt">
-                  <v:stroke joinstyle="miter"/>
-                  <v:textbox>
-                    <w:txbxContent>
-                      <w:p>
-                        <w:pPr>
-                          <w:jc w:val="center"/>
-                          <w:rPr>
-                            <w:sz w:val="16"/>
-                            <w:szCs w:val="16"/>
-                            <w:lang w:val="en-US"/>
-                          </w:rPr>
-                        </w:pPr>
-                        <w:r>
-                          <w:rPr>
-                            <w:sz w:val="16"/>
-                            <w:szCs w:val="16"/>
-                            <w:lang w:val="en-US"/>
-                          </w:rPr>
-                          <w:t xml:space="preserve">3x3 </w:t>
-                        </w:r>
-                        <w:r>
-                          <w:rPr>
-                            <w:sz w:val="16"/>
-                            <w:szCs w:val="16"/>
-                            <w:lang w:val="en-US"/>
-                          </w:rPr>
-                          <w:t>Conv 2D</w:t>
-                        </w:r>
-                      </w:p>
-                      <w:p>
-                        <w:pPr>
-                          <w:spacing w:line="276" w:lineRule="auto"/>
-                          <w:jc w:val="center"/>
-                          <w:rPr>
-                            <w:rFonts w:eastAsia="Aptos"/>
-                            <w:sz w:val="16"/>
-                            <w:szCs w:val="16"/>
-                            <w:lang w:val="en-US"/>
-                            <w14:ligatures w14:val="none"/>
-                          </w:rPr>
-                        </w:pPr>
-                      </w:p>
-                    </w:txbxContent>
-                  </v:textbox>
-                </v:roundrect>
-                <v:roundrect id="Rectangle: Rounded Corners 464557469" o:spid="_x0000_s1031" style="position:absolute;left:2157;top:10428;width:11310;height:2225;visibility:visible;mso-wrap-style:square;v-text-anchor:middle" arcsize="10923f" o:gfxdata="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" fillcolor="#e97132 [3205]" strokecolor="#250f04 [485]" strokeweight="1pt">
-                  <v:stroke joinstyle="miter"/>
-                  <v:textbox>
-                    <w:txbxContent>
-                      <w:p>
-                        <w:pPr>
-                          <w:jc w:val="center"/>
-                          <w:rPr>
-                            <w:sz w:val="16"/>
-                            <w:szCs w:val="16"/>
-                            <w:lang w:val="en-US"/>
-                          </w:rPr>
-                        </w:pPr>
-                        <w:r>
-                          <w:rPr>
-                            <w:sz w:val="16"/>
-                            <w:szCs w:val="16"/>
-                            <w:lang w:val="en-US"/>
-                          </w:rPr>
-                          <w:t>Batchnorm</w:t>
-                        </w:r>
-                        <w:r>
-                          <w:rPr>
-                            <w:sz w:val="16"/>
-                            <w:szCs w:val="16"/>
-                            <w:lang w:val="en-US"/>
-                          </w:rPr>
-                          <w:t>2D</w:t>
-                        </w:r>
-                      </w:p>
-                    </w:txbxContent>
-                  </v:textbox>
-                </v:roundrect>
-                <v:roundrect id="Rectangle: Rounded Corners 1948138610" o:spid="_x0000_s1032" style="position:absolute;left:2178;top:16947;width:11309;height:2222;visibility:visible;mso-wrap-style:square;v-text-anchor:middle" arcsize="10923f" o:gfxdata="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" fillcolor="#e97132 [3205]" strokecolor="#250f04 [485]" strokeweight="1pt">
-                  <v:stroke joinstyle="miter"/>
-                  <v:textbox>
-                    <w:txbxContent>
-                      <w:p>
-                        <w:pPr>
-                          <w:spacing w:line="276" w:lineRule="auto"/>
-                          <w:jc w:val="center"/>
-                          <w:rPr>
-                            <w:rFonts w:eastAsia="Aptos"/>
-                            <w:sz w:val="16"/>
-                            <w:szCs w:val="16"/>
-                            <w:lang w:val="en-US"/>
-                            <w14:ligatures w14:val="none"/>
-                          </w:rPr>
-                        </w:pPr>
-                        <w:r>
-                          <w:rPr>
-                            <w:rFonts w:eastAsia="Aptos"/>
-                            <w:sz w:val="16"/>
-                            <w:szCs w:val="16"/>
-                            <w:lang w:val="en-US"/>
-                          </w:rPr>
-                          <w:t>Batchnorm</w:t>
-                        </w:r>
-                        <w:r>
-                          <w:rPr>
-                            <w:rFonts w:eastAsia="Aptos"/>
-                            <w:sz w:val="16"/>
-                            <w:szCs w:val="16"/>
-                            <w:lang w:val="en-US"/>
-                          </w:rPr>
-                          <w:t>2D</w:t>
-                        </w:r>
-                      </w:p>
-                    </w:txbxContent>
-                  </v:textbox>
-                </v:roundrect>
-                <v:line id="Straight Connector 1129928086" o:spid="_x0000_s1033" style="position:absolute;visibility:visible;mso-wrap-style:square" from="7812,9614" to="7812,10428" o:connectortype="straight" o:gfxdata="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" strokecolor="black [3200]" strokeweight="1pt">
-                  <v:stroke joinstyle="miter"/>
-                </v:line>
-                <v:line id="Straight Connector 1826430903" o:spid="_x0000_s1034" style="position:absolute;visibility:visible;mso-wrap-style:square" from="7812,12653" to="7812,13591" o:connectortype="straight" o:gfxdata="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" strokecolor="black [3200]" strokeweight="1pt">
-                  <v:stroke joinstyle="miter"/>
-                </v:line>
-                <v:line id="Straight Connector 753468880" o:spid="_x0000_s1035" style="position:absolute;visibility:visible;mso-wrap-style:square" from="7812,15991" to="7833,16947" o:connectortype="straight" o:gfxdata="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" strokecolor="black [3200]" strokeweight="1pt">
-                  <v:stroke joinstyle="miter"/>
-                </v:line>
-                <v:shapetype id="_x0000_t32" coordsize="21600,21600" o:spt="32" o:oned="t" path="m,l21600,21600e" filled="f">
-                  <v:path arrowok="t" fillok="f" o:connecttype="none"/>
-                  <o:lock v:ext="edit" shapetype="t"/>
-                </v:shapetype>
-                <v:shape id="Straight Arrow Connector 1251373911" o:spid="_x0000_s1036" type="#_x0000_t32" style="position:absolute;left:7812;top:3381;width:0;height:3827;flip:x;visibility:visible;mso-wrap-style:square" o:connectortype="straight" o:gfxdata="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" strokecolor="black [3200]" strokeweight="1pt">
-                  <v:stroke endarrow="block" joinstyle="miter"/>
-                </v:shape>
-                <v:shape id="Straight Arrow Connector 862018370" o:spid="_x0000_s1037" type="#_x0000_t32" style="position:absolute;left:7833;top:22320;width:85;height:2709;visibility:visible;mso-wrap-style:square" o:connectortype="straight" o:gfxdata="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" strokecolor="black [3200]" strokeweight="1pt">
-                  <v:stroke endarrow="block" joinstyle="miter"/>
-                </v:shape>
-                <v:line id="Straight Connector 292729715" o:spid="_x0000_s1038" style="position:absolute;visibility:visible;mso-wrap-style:square" from="7833,4819" to="17024,4819" o:connectortype="straight" o:gfxdata="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" strokecolor="black [3200]" strokeweight="1pt">
-                  <v:stroke joinstyle="miter"/>
-                </v:line>
-                <v:line id="Straight Connector 1922200086" o:spid="_x0000_s1039" style="position:absolute;visibility:visible;mso-wrap-style:square" from="17062,4819" to="17164,24978" o:connectortype="straight" o:gfxdata="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" strokecolor="black [3200]" strokeweight="1pt">
-                  <v:stroke joinstyle="miter"/>
-                </v:line>
-                <v:line id="Straight Connector 1444845061" o:spid="_x0000_s1040" style="position:absolute;visibility:visible;mso-wrap-style:square" from="7992,24978" to="17180,24978" o:connectortype="straight" o:gfxdata="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" strokecolor="black [3200]" strokeweight="1pt">
-                  <v:stroke startarrow="block" joinstyle="miter"/>
-                </v:line>
-                <v:shapetype id="_x0000_t202" coordsize="21600,21600" o:spt="202" path="m,l,21600r21600,l21600,xe">
-                  <v:stroke joinstyle="miter"/>
-                  <v:path gradientshapeok="t" o:connecttype="rect"/>
-                </v:shapetype>
-                <v:shape id="Text Box 1" o:spid="_x0000_s1041" type="#_x0000_t202" style="position:absolute;left:26250;top:54;width:4629;height:3524;visibility:visible;mso-wrap-style:none;v-text-anchor:top" o:gfxdata="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" fillcolor="white [3201]" stroked="f" strokeweight=".5pt">
-                  <v:textbox>
-                    <w:txbxContent>
-                      <w:p>
-                        <w:pPr>
-                          <w:spacing w:line="276" w:lineRule="auto"/>
-                          <w:rPr>
-                            <w:rFonts w:ascii="Aptos" w:eastAsia="Aptos" w:hAnsi="Aptos"/>
-                            <w:b/>
-                            <w:bCs/>
-                            <w:sz w:val="20"/>
-                            <w:szCs w:val="20"/>
-                            <w:lang w:val="en-US"/>
-                            <w14:ligatures w14:val="none"/>
-                          </w:rPr>
-                        </w:pPr>
-                        <w:r>
-                          <w:rPr>
-                            <w:rFonts w:ascii="Aptos" w:eastAsia="Aptos" w:hAnsi="Aptos"/>
-                            <w:b/>
-                            <w:bCs/>
-                            <w:sz w:val="20"/>
-                            <w:szCs w:val="20"/>
-                            <w:lang w:val="en-US"/>
-                          </w:rPr>
-                          <w:t>CNN</w:t>
-                        </w:r>
-                      </w:p>
-                    </w:txbxContent>
-                  </v:textbox>
-                </v:shape>
-                <v:roundrect id="Rectangle: Rounded Corners 28355245" o:spid="_x0000_s1042" style="position:absolute;left:2178;top:20098;width:11309;height:2222;visibility:visible;mso-wrap-style:square;v-text-anchor:middle" arcsize="10923f" o:gfxdata="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" fillcolor="#e97132 [3205]" strokecolor="#250f04 [485]" strokeweight="1pt">
-                  <v:stroke joinstyle="miter"/>
-                  <v:textbox>
-                    <w:txbxContent>
-                      <w:p>
-                        <w:pPr>
-                          <w:spacing w:line="276" w:lineRule="auto"/>
-                          <w:jc w:val="center"/>
-                          <w:rPr>
-                            <w:rFonts w:eastAsia="Aptos"/>
-                            <w:sz w:val="16"/>
-                            <w:szCs w:val="16"/>
-                            <w:lang w:val="en-US"/>
-                            <w14:ligatures w14:val="none"/>
-                          </w:rPr>
-                        </w:pPr>
-                        <w:r>
-                          <w:rPr>
-                            <w:rFonts w:eastAsia="Aptos"/>
-                            <w:sz w:val="16"/>
-                            <w:szCs w:val="16"/>
-                            <w:lang w:val="en-US"/>
-                          </w:rPr>
-                          <w:t>Dropout</w:t>
-                        </w:r>
-                      </w:p>
-                    </w:txbxContent>
-                  </v:textbox>
-                </v:roundrect>
-                <v:roundrect id="Rectangle: Rounded Corners 1678817010" o:spid="_x0000_s1043" style="position:absolute;left:27217;top:7109;width:11309;height:2400;visibility:visible;mso-wrap-style:square;v-text-anchor:middle" arcsize="10923f" o:gfxdata="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" fillcolor="#4ea72e [3209]" strokecolor="#0b1807 [489]" strokeweight="1pt">
-                  <v:stroke joinstyle="miter"/>
-                  <v:textbox>
-                    <w:txbxContent>
-                      <w:p>
-                        <w:pPr>
-                          <w:spacing w:line="276" w:lineRule="auto"/>
-                          <w:jc w:val="center"/>
-                          <w:rPr>
-                            <w:rFonts w:eastAsia="Aptos"/>
-                            <w:b/>
-                            <w:bCs/>
-                            <w:color w:val="0D0D0D" w:themeColor="text1" w:themeTint="F2"/>
-                            <w:sz w:val="16"/>
-                            <w:szCs w:val="16"/>
-                            <w:lang w:val="en-US"/>
-                            <w14:ligatures w14:val="none"/>
-                          </w:rPr>
-                        </w:pPr>
-                        <w:proofErr w:type="spellStart"/>
-                        <w:r>
-                          <w:rPr>
-                            <w:rFonts w:eastAsia="Aptos"/>
-                            <w:b/>
-                            <w:bCs/>
-                            <w:color w:val="0D0D0D" w:themeColor="text1" w:themeTint="F2"/>
-                            <w:sz w:val="16"/>
-                            <w:szCs w:val="16"/>
-                            <w:lang w:val="en-US"/>
-                          </w:rPr>
-                          <w:t>Convblock</w:t>
-                        </w:r>
-                        <w:proofErr w:type="spellEnd"/>
-                      </w:p>
-                    </w:txbxContent>
-                  </v:textbox>
-                </v:roundrect>
-                <v:line id="Straight Connector 1342595980" o:spid="_x0000_s1044" style="position:absolute;visibility:visible;mso-wrap-style:square" from="32875,9516" to="32875,10329" o:connectortype="straight" o:gfxdata="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" strokecolor="black [3200]" strokeweight="1pt">
-                  <v:stroke joinstyle="miter"/>
-                </v:line>
-                <v:shape id="Straight Arrow Connector 749101553" o:spid="_x0000_s1045" type="#_x0000_t32" style="position:absolute;left:32875;top:3286;width:0;height:3823;flip:x;visibility:visible;mso-wrap-style:square" o:connectortype="straight" o:gfxdata="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" strokecolor="black [3200]" strokeweight="1pt">
-                  <v:stroke endarrow="block" joinstyle="miter"/>
-                </v:shape>
-                <v:shape id="Straight Arrow Connector 232048026" o:spid="_x0000_s1046" type="#_x0000_t32" style="position:absolute;left:32878;top:9539;width:0;height:2127;visibility:visible;mso-wrap-style:square" o:connectortype="straight" o:gfxdata="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" strokecolor="black [3200]" strokeweight="1pt">
-                  <v:stroke endarrow="block" joinstyle="miter"/>
-                </v:shape>
-                <v:line id="Straight Connector 1289882181" o:spid="_x0000_s1047" style="position:absolute;visibility:visible;mso-wrap-style:square" from="32894,4722" to="42082,4722" o:connectortype="straight" o:gfxdata="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" strokecolor="black [3200]" strokeweight="1pt">
-                  <v:stroke joinstyle="miter"/>
-                </v:line>
-                <v:line id="Straight Connector 88337922" o:spid="_x0000_s1048" style="position:absolute;visibility:visible;mso-wrap-style:square" from="42127,4722" to="42136,11666" o:connectortype="straight" o:gfxdata="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" strokecolor="black [3200]" strokeweight="1pt">
-                  <v:stroke joinstyle="miter"/>
-                </v:line>
-                <v:line id="Straight Connector 570801644" o:spid="_x0000_s1049" style="position:absolute;visibility:visible;mso-wrap-style:square" from="32948,11622" to="42136,11622" o:connectortype="straight" o:gfxdata="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" strokecolor="black [3200]" strokeweight="1pt">
-                  <v:stroke startarrow="block" joinstyle="miter"/>
-                </v:line>
-                <v:line id="Straight Connector 1390434321" o:spid="_x0000_s1050" style="position:absolute;flip:y;visibility:visible;mso-wrap-style:square" from="7833,19169" to="7833,20098" o:connectortype="straight" o:gfxdata="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" strokecolor="black [3200]" strokeweight="1pt">
-                  <v:stroke joinstyle="miter"/>
-                </v:line>
-                <v:roundrect id="Rectangle: Rounded Corners 2057119614" o:spid="_x0000_s1051" style="position:absolute;left:27222;top:12923;width:11309;height:2401;visibility:visible;mso-wrap-style:square;v-text-anchor:middle" arcsize="10923f" o:gfxdata="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" fillcolor="#156082 [3204]" strokecolor="#030e13 [484]" strokeweight="1pt">
-                  <v:stroke joinstyle="miter"/>
-                  <v:textbox>
-                    <w:txbxContent>
-                      <w:p>
-                        <w:pPr>
-                          <w:spacing w:line="276" w:lineRule="auto"/>
-                          <w:jc w:val="center"/>
-                          <w:rPr>
-                            <w:rFonts w:eastAsia="Aptos"/>
-                            <w:sz w:val="16"/>
-                            <w:szCs w:val="16"/>
-                            <w:lang w:val="en-US"/>
-                            <w14:ligatures w14:val="none"/>
-                          </w:rPr>
-                        </w:pPr>
-                        <w:r>
-                          <w:rPr>
-                            <w:rFonts w:eastAsia="Aptos"/>
-                            <w:sz w:val="16"/>
-                            <w:szCs w:val="16"/>
-                            <w:lang w:val="en-US"/>
-                          </w:rPr>
-                          <w:t>Linear</w:t>
-                        </w:r>
-                      </w:p>
-                    </w:txbxContent>
-                  </v:textbox>
-                </v:roundrect>
-                <v:roundrect id="Rectangle: Rounded Corners 622693325" o:spid="_x0000_s1052" style="position:absolute;left:27222;top:16077;width:11309;height:2223;visibility:visible;mso-wrap-style:square;v-text-anchor:middle" arcsize="10923f" o:gfxdata="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" fillcolor="#e97132 [3205]" strokecolor="#250f04 [485]" strokeweight="1pt">
-                  <v:stroke joinstyle="miter"/>
-                  <v:textbox>
-                    <w:txbxContent>
-                      <w:p>
-                        <w:pPr>
-                          <w:spacing w:line="276" w:lineRule="auto"/>
-                          <w:jc w:val="center"/>
-                          <w:rPr>
-                            <w:rFonts w:eastAsia="Aptos"/>
-                            <w:sz w:val="16"/>
-                            <w:szCs w:val="16"/>
-                            <w:lang w:val="en-US"/>
-                            <w14:ligatures w14:val="none"/>
-                          </w:rPr>
-                        </w:pPr>
-                        <w:r>
-                          <w:rPr>
-                            <w:rFonts w:eastAsia="Aptos"/>
-                            <w:sz w:val="16"/>
-                            <w:szCs w:val="16"/>
-                            <w:lang w:val="en-US"/>
-                          </w:rPr>
-                          <w:t>Batchnorm</w:t>
-                        </w:r>
-                        <w:r>
-                          <w:rPr>
-                            <w:rFonts w:eastAsia="Aptos"/>
-                            <w:sz w:val="16"/>
-                            <w:szCs w:val="16"/>
-                            <w:lang w:val="en-US"/>
-                          </w:rPr>
-                          <w:t>1D</w:t>
-                        </w:r>
-                      </w:p>
-                    </w:txbxContent>
-                  </v:textbox>
-                </v:roundrect>
-                <v:roundrect id="Rectangle: Rounded Corners 2097534553" o:spid="_x0000_s1053" style="position:absolute;left:27222;top:19118;width:11309;height:2222;visibility:visible;mso-wrap-style:square;v-text-anchor:middle" arcsize="10923f" o:gfxdata="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" fillcolor="#e97132 [3205]" strokecolor="#250f04 [485]" strokeweight="1pt">
-                  <v:stroke joinstyle="miter"/>
-                  <v:textbox>
-                    <w:txbxContent>
-                      <w:p>
-                        <w:pPr>
-                          <w:spacing w:line="276" w:lineRule="auto"/>
-                          <w:jc w:val="center"/>
-                          <w:rPr>
-                            <w:rFonts w:eastAsia="Aptos"/>
-                            <w:sz w:val="16"/>
-                            <w:szCs w:val="16"/>
-                            <w:lang w:val="en-US"/>
-                            <w14:ligatures w14:val="none"/>
-                          </w:rPr>
-                        </w:pPr>
-                        <w:r>
-                          <w:rPr>
-                            <w:rFonts w:eastAsia="Aptos"/>
-                            <w:sz w:val="16"/>
-                            <w:szCs w:val="16"/>
-                            <w:lang w:val="en-US"/>
-                          </w:rPr>
-                          <w:t>Dropout</w:t>
-                        </w:r>
-                      </w:p>
-                    </w:txbxContent>
-                  </v:textbox>
-                </v:roundrect>
-                <v:roundrect id="Rectangle: Rounded Corners 1883509060" o:spid="_x0000_s1054" style="position:absolute;left:27237;top:22027;width:11309;height:2400;visibility:visible;mso-wrap-style:square;v-text-anchor:middle" arcsize="10923f" o:gfxdata="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" fillcolor="#156082 [3204]" strokecolor="#030e13 [484]" strokeweight="1pt">
-                  <v:stroke joinstyle="miter"/>
-                  <v:textbox>
-                    <w:txbxContent>
-                      <w:p>
-                        <w:pPr>
-                          <w:spacing w:line="276" w:lineRule="auto"/>
-                          <w:jc w:val="center"/>
-                          <w:rPr>
-                            <w:rFonts w:eastAsia="Aptos"/>
-                            <w:sz w:val="16"/>
-                            <w:szCs w:val="16"/>
-                            <w:lang w:val="en-US"/>
-                            <w14:ligatures w14:val="none"/>
-                          </w:rPr>
-                        </w:pPr>
-                        <w:r>
-                          <w:rPr>
-                            <w:rFonts w:eastAsia="Aptos"/>
-                            <w:sz w:val="16"/>
-                            <w:szCs w:val="16"/>
-                            <w:lang w:val="en-US"/>
-                          </w:rPr>
-                          <w:t>Linear</w:t>
-                        </w:r>
-                      </w:p>
-                    </w:txbxContent>
-                  </v:textbox>
-                </v:roundrect>
-                <v:line id="Straight Connector 1459319967" o:spid="_x0000_s1055" style="position:absolute;visibility:visible;mso-wrap-style:square" from="32877,15324" to="32877,16077" o:connectortype="straight" o:gfxdata="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" strokecolor="black [3200]" strokeweight="1pt">
-                  <v:stroke joinstyle="miter"/>
-                </v:line>
-                <v:line id="Straight Connector 404528061" o:spid="_x0000_s1056" style="position:absolute;flip:x y;visibility:visible;mso-wrap-style:square" from="32877,18300" to="32877,19118" o:connectortype="straight" o:gfxdata="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" strokecolor="black [3200]" strokeweight="1pt">
-                  <v:stroke joinstyle="miter"/>
-                </v:line>
-                <v:line id="Straight Connector 1759818926" o:spid="_x0000_s1057" style="position:absolute;visibility:visible;mso-wrap-style:square" from="32877,21340" to="32892,22027" o:connectortype="straight" o:gfxdata="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" strokecolor="black [3200]" strokeweight="1pt">
-                  <v:stroke joinstyle="miter"/>
-                </v:line>
-                <v:shape id="Straight Arrow Connector 1510494312" o:spid="_x0000_s1058" type="#_x0000_t32" style="position:absolute;left:32833;top:24491;width:0;height:1893;visibility:visible;mso-wrap-style:square" o:connectortype="straight" o:gfxdata="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" strokecolor="black [3200]" strokeweight="1pt">
-                  <v:stroke endarrow="block" joinstyle="miter"/>
-                </v:shape>
-                <v:shape id="Straight Arrow Connector 457752817" o:spid="_x0000_s1059" type="#_x0000_t32" style="position:absolute;left:32877;top:11666;width:17;height:1257;flip:x;visibility:visible;mso-wrap-style:square" o:connectortype="straight" o:gfxdata="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" strokecolor="black [3200]" strokeweight="1pt">
-                  <v:stroke endarrow="block" joinstyle="miter"/>
-                </v:shape>
-                <v:shape id="Text Box 1" o:spid="_x0000_s1060" type="#_x0000_t202" style="position:absolute;left:1434;top:458;width:8102;height:3524;visibility:visible;mso-wrap-style:none;v-text-anchor:top" o:gfxdata="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" filled="f" stroked="f" strokeweight=".5pt">
-                  <v:textbox>
-                    <w:txbxContent>
-                      <w:p>
-                        <w:pPr>
-                          <w:spacing w:line="276" w:lineRule="auto"/>
-                          <w:rPr>
-                            <w:rFonts w:ascii="Aptos" w:eastAsia="Aptos" w:hAnsi="Aptos"/>
-                            <w:b/>
-                            <w:bCs/>
-                            <w:sz w:val="20"/>
-                            <w:szCs w:val="20"/>
-                            <w:lang w:val="en-US"/>
-                            <w14:ligatures w14:val="none"/>
-                          </w:rPr>
-                        </w:pPr>
-                        <w:proofErr w:type="spellStart"/>
-                        <w:r>
-                          <w:rPr>
-                            <w:rFonts w:ascii="Aptos" w:eastAsia="Aptos" w:hAnsi="Aptos"/>
-                            <w:b/>
-                            <w:bCs/>
-                            <w:sz w:val="20"/>
-                            <w:szCs w:val="20"/>
-                            <w:lang w:val="en-US"/>
-                          </w:rPr>
-                          <w:t>Convblock</w:t>
-                        </w:r>
-                        <w:proofErr w:type="spellEnd"/>
-                      </w:p>
-                    </w:txbxContent>
-                  </v:textbox>
-                </v:shape>
-                <v:shapetype id="_x0000_t38" coordsize="21600,21600" o:spt="38" o:oned="t" path="m,c@0,0@1,5400@1,10800@1,16200@2,21600,21600,21600e" filled="f">
-                  <v:formulas>
-                    <v:f eqn="mid #0 0"/>
-                    <v:f eqn="val #0"/>
-                    <v:f eqn="mid #0 21600"/>
-                  </v:formulas>
-                  <v:path arrowok="t" fillok="f" o:connecttype="none"/>
-                  <v:handles>
-                    <v:h position="#0,center"/>
-                  </v:handles>
-                  <o:lock v:ext="edit" shapetype="t"/>
-                </v:shapetype>
-                <v:shape id="Connector: Curved 40976680" o:spid="_x0000_s1061" type="#_x0000_t38" style="position:absolute;left:19385;top:3286;width:6702;height:4961;visibility:visible;mso-wrap-style:square" o:connectortype="curved" o:gfxdata="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" adj="10800" strokecolor="black [3200]" strokeweight=".5pt">
-                  <v:stroke endarrow="block" joinstyle="miter"/>
-                </v:shape>
-                <w10:anchorlock/>
-              </v:group>
-            </w:pict>
-          </mc:Fallback>
-        </mc:AlternateContent>
-      </w:r>
-    </w:p>
-    <w:p>
-      <w:pPr>
-        <w:pStyle w:val="NoSpacing"/>
-        <w:rPr>
           <w:sz w:val="18"/>
           <w:szCs w:val="18"/>
         </w:rPr>
-      </w:pPr>
+        <w:drawing>
+          <wp:anchor distT="0" distB="0" distL="114300" distR="114300" simplePos="0" relativeHeight="251658240" behindDoc="1" locked="0" layoutInCell="1" allowOverlap="1" wp14:anchorId="546981D8" wp14:editId="72381D77">
+            <wp:simplePos x="0" y="0"/>
+            <wp:positionH relativeFrom="margin">
+              <wp:align>right</wp:align>
+            </wp:positionH>
+            <wp:positionV relativeFrom="paragraph">
+              <wp:posOffset>10778</wp:posOffset>
+            </wp:positionV>
+            <wp:extent cx="1449796" cy="2858530"/>
+            <wp:effectExtent l="0" t="0" r="0" b="0"/>
+            <wp:wrapTight wrapText="bothSides">
+              <wp:wrapPolygon edited="0">
+                <wp:start x="0" y="0"/>
+                <wp:lineTo x="0" y="21451"/>
+                <wp:lineTo x="21288" y="21451"/>
+                <wp:lineTo x="21288" y="0"/>
+                <wp:lineTo x="0" y="0"/>
+              </wp:wrapPolygon>
+            </wp:wrapTight>
+            <wp:docPr id="1120462643" name="Picture 1" descr="A diagram of a software project&#10;&#10;Description automatically generated with medium confidence"/>
+            <wp:cNvGraphicFramePr>
+              <a:graphicFrameLocks xmlns:a="http://schemas.openxmlformats.org/drawingml/2006/main" noChangeAspect="1"/>
+            </wp:cNvGraphicFramePr>
+            <a:graphic xmlns:a="http://schemas.openxmlformats.org/drawingml/2006/main">
+              <a:graphicData uri="http://schemas.openxmlformats.org/drawingml/2006/picture">
+                <pic:pic xmlns:pic="http://schemas.openxmlformats.org/drawingml/2006/picture">
+                  <pic:nvPicPr>
+                    <pic:cNvPr id="1120462643" name="Picture 1" descr="A diagram of a software project&#10;&#10;Description automatically generated with medium confidence"/>
+                    <pic:cNvPicPr/>
+                  </pic:nvPicPr>
+                  <pic:blipFill>
+                    <a:blip r:embed="rId8" cstate="print">
+                      <a:extLst>
+                        <a:ext uri="{28A0092B-C50C-407E-A947-70E740481C1C}">
+                          <a14:useLocalDpi xmlns:a14="http://schemas.microsoft.com/office/drawing/2010/main" val="0"/>
+                        </a:ext>
+                      </a:extLst>
+                    </a:blip>
+                    <a:stretch>
+                      <a:fillRect/>
+                    </a:stretch>
+                  </pic:blipFill>
+                  <pic:spPr>
+                    <a:xfrm>
+                      <a:off x="0" y="0"/>
+                      <a:ext cx="1449796" cy="2858530"/>
+                    </a:xfrm>
+                    <a:prstGeom prst="rect">
+                      <a:avLst/>
+                    </a:prstGeom>
+                  </pic:spPr>
+                </pic:pic>
+              </a:graphicData>
+            </a:graphic>
+            <wp14:sizeRelH relativeFrom="page">
+              <wp14:pctWidth>0</wp14:pctWidth>
+            </wp14:sizeRelH>
+            <wp14:sizeRelV relativeFrom="page">
+              <wp14:pctHeight>0</wp14:pctHeight>
+            </wp14:sizeRelV>
+          </wp:anchor>
+        </w:drawing>
+      </w:r>
       <w:r>
         <w:rPr>
           <w:sz w:val="18"/>
           <w:szCs w:val="18"/>
         </w:rPr>
-        <w:t xml:space="preserve">Toegevoegd </w:t>
+        <w:t>T</w:t>
       </w:r>
       <w:r>
         <w:rPr>
-          <w:sz w:val="18"/>
-          <w:szCs w:val="18"/>
+          <w:sz w:val="20"/>
+          <w:szCs w:val="20"/>
+        </w:rPr>
+        <w:t xml:space="preserve">oegevoegd </w:t>
+      </w:r>
+      <w:r>
+        <w:rPr>
+          <w:sz w:val="20"/>
+          <w:szCs w:val="20"/>
         </w:rPr>
         <w:t>aan</w:t>
       </w:r>
       <w:r>
         <w:rPr>
-          <w:sz w:val="18"/>
-          <w:szCs w:val="18"/>
-        </w:rPr>
-        <w:t xml:space="preserve"> het</w:t>
-      </w:r>
-      <w:r>
-        <w:rPr>
-          <w:sz w:val="18"/>
-          <w:szCs w:val="18"/>
-        </w:rPr>
-        <w:t xml:space="preserve"> bestaande</w:t>
-      </w:r>
-      <w:r>
-        <w:rPr>
-          <w:sz w:val="18"/>
-          <w:szCs w:val="18"/>
-        </w:rPr>
-        <w:t xml:space="preserve"> 2D </w:t>
+          <w:sz w:val="20"/>
+          <w:szCs w:val="20"/>
+        </w:rPr>
+        <w:t xml:space="preserve"> het bestaande 2D </w:t>
       </w:r>
       <w:proofErr w:type="spellStart"/>
       <w:r>
         <w:rPr>
-          <w:sz w:val="18"/>
-          <w:szCs w:val="18"/>
+          <w:sz w:val="20"/>
+          <w:szCs w:val="20"/>
         </w:rPr>
         <w:t>convolution</w:t>
       </w:r>
       <w:proofErr w:type="spellEnd"/>
       <w:r>
         <w:rPr>
-          <w:sz w:val="18"/>
-          <w:szCs w:val="18"/>
+          <w:sz w:val="20"/>
+          <w:szCs w:val="20"/>
         </w:rPr>
         <w:t xml:space="preserve"> model:</w:t>
       </w:r>
@@ -2158,15 +196,15 @@
           <w:numId w:val="1"/>
         </w:numPr>
         <w:rPr>
-          <w:sz w:val="18"/>
-          <w:szCs w:val="18"/>
+          <w:sz w:val="20"/>
+          <w:szCs w:val="20"/>
         </w:rPr>
       </w:pPr>
       <w:proofErr w:type="spellStart"/>
       <w:r>
         <w:rPr>
-          <w:sz w:val="18"/>
-          <w:szCs w:val="18"/>
+          <w:sz w:val="20"/>
+          <w:szCs w:val="20"/>
         </w:rPr>
         <w:t>Residual</w:t>
       </w:r>
@@ -2180,14 +218,14 @@
           <w:numId w:val="1"/>
         </w:numPr>
         <w:rPr>
-          <w:sz w:val="18"/>
-          <w:szCs w:val="18"/>
+          <w:sz w:val="20"/>
+          <w:szCs w:val="20"/>
         </w:rPr>
       </w:pPr>
       <w:r>
         <w:rPr>
-          <w:sz w:val="18"/>
-          <w:szCs w:val="18"/>
+          <w:sz w:val="20"/>
+          <w:szCs w:val="20"/>
         </w:rPr>
         <w:t>Batchnorm2D/ 1D</w:t>
       </w:r>
@@ -2200,15 +238,15 @@
           <w:numId w:val="1"/>
         </w:numPr>
         <w:rPr>
-          <w:sz w:val="18"/>
-          <w:szCs w:val="18"/>
+          <w:sz w:val="20"/>
+          <w:szCs w:val="20"/>
         </w:rPr>
       </w:pPr>
       <w:proofErr w:type="spellStart"/>
       <w:r>
         <w:rPr>
-          <w:sz w:val="18"/>
-          <w:szCs w:val="18"/>
+          <w:sz w:val="20"/>
+          <w:szCs w:val="20"/>
         </w:rPr>
         <w:t>Dropout</w:t>
       </w:r>
@@ -2222,31 +260,31 @@
           <w:numId w:val="1"/>
         </w:numPr>
         <w:rPr>
-          <w:sz w:val="18"/>
-          <w:szCs w:val="18"/>
+          <w:sz w:val="20"/>
+          <w:szCs w:val="20"/>
         </w:rPr>
       </w:pPr>
       <w:proofErr w:type="spellStart"/>
       <w:r>
         <w:rPr>
-          <w:sz w:val="18"/>
-          <w:szCs w:val="18"/>
+          <w:sz w:val="20"/>
+          <w:szCs w:val="20"/>
         </w:rPr>
         <w:t>Weighted</w:t>
       </w:r>
       <w:proofErr w:type="spellEnd"/>
       <w:r>
         <w:rPr>
-          <w:sz w:val="18"/>
-          <w:szCs w:val="18"/>
+          <w:sz w:val="20"/>
+          <w:szCs w:val="20"/>
         </w:rPr>
         <w:t xml:space="preserve"> </w:t>
       </w:r>
       <w:proofErr w:type="spellStart"/>
       <w:r>
         <w:rPr>
-          <w:sz w:val="18"/>
-          <w:szCs w:val="18"/>
+          <w:sz w:val="20"/>
+          <w:szCs w:val="20"/>
         </w:rPr>
         <w:t>loss</w:t>
       </w:r>
@@ -2256,39 +294,323 @@
       <w:pPr>
         <w:pStyle w:val="NoSpacing"/>
         <w:rPr>
-          <w:sz w:val="18"/>
-          <w:szCs w:val="18"/>
+          <w:sz w:val="20"/>
+          <w:szCs w:val="20"/>
         </w:rPr>
       </w:pPr>
       <w:r>
         <w:rPr>
-          <w:sz w:val="18"/>
-          <w:szCs w:val="18"/>
+          <w:sz w:val="20"/>
+          <w:szCs w:val="20"/>
         </w:rPr>
         <w:t>Bij dit model</w:t>
       </w:r>
       <w:r>
         <w:rPr>
-          <w:sz w:val="18"/>
-          <w:szCs w:val="18"/>
+          <w:sz w:val="20"/>
+          <w:szCs w:val="20"/>
         </w:rPr>
         <w:t xml:space="preserve"> is eerst begonnen met handmatig </w:t>
       </w:r>
       <w:proofErr w:type="spellStart"/>
       <w:r>
         <w:rPr>
-          <w:sz w:val="18"/>
-          <w:szCs w:val="18"/>
+          <w:sz w:val="20"/>
+          <w:szCs w:val="20"/>
         </w:rPr>
         <w:t>hypertunen</w:t>
       </w:r>
       <w:proofErr w:type="spellEnd"/>
       <w:r>
         <w:rPr>
-          <w:sz w:val="18"/>
-          <w:szCs w:val="18"/>
+          <w:sz w:val="20"/>
+          <w:szCs w:val="20"/>
         </w:rPr>
         <w:t xml:space="preserve"> op de kleine set en vervolgens de grote set. Uiteindelijk is voor de grote set met behulp van Ray gezocht naar de optimale hypertune parameters. </w:t>
+      </w:r>
+    </w:p>
+    <w:p>
+      <w:pPr>
+        <w:pStyle w:val="NoSpacing"/>
+        <w:rPr>
+          <w:sz w:val="20"/>
+          <w:szCs w:val="20"/>
+        </w:rPr>
+      </w:pPr>
+      <w:r>
+        <w:rPr>
+          <w:sz w:val="20"/>
+          <w:szCs w:val="20"/>
+        </w:rPr>
+        <w:t xml:space="preserve">In eerste instantie was het model gemaakt zonder een </w:t>
+      </w:r>
+      <w:proofErr w:type="spellStart"/>
+      <w:r>
+        <w:rPr>
+          <w:sz w:val="20"/>
+          <w:szCs w:val="20"/>
+        </w:rPr>
+        <w:t>weighted</w:t>
+      </w:r>
+      <w:proofErr w:type="spellEnd"/>
+      <w:r>
+        <w:rPr>
+          <w:sz w:val="20"/>
+          <w:szCs w:val="20"/>
+        </w:rPr>
+        <w:t xml:space="preserve"> </w:t>
+      </w:r>
+      <w:proofErr w:type="spellStart"/>
+      <w:r>
+        <w:rPr>
+          <w:sz w:val="20"/>
+          <w:szCs w:val="20"/>
+        </w:rPr>
+        <w:t>loss</w:t>
+      </w:r>
+      <w:proofErr w:type="spellEnd"/>
+      <w:r>
+        <w:rPr>
+          <w:sz w:val="20"/>
+          <w:szCs w:val="20"/>
+        </w:rPr>
+        <w:t xml:space="preserve">. Hierbij werden al goede resultaten gehaald, met name voor de </w:t>
+      </w:r>
+      <w:proofErr w:type="spellStart"/>
+      <w:r>
+        <w:rPr>
+          <w:sz w:val="20"/>
+          <w:szCs w:val="20"/>
+        </w:rPr>
+        <w:t>precision</w:t>
+      </w:r>
+      <w:proofErr w:type="spellEnd"/>
+      <w:r>
+        <w:rPr>
+          <w:sz w:val="20"/>
+          <w:szCs w:val="20"/>
+        </w:rPr>
+        <w:t xml:space="preserve"> en </w:t>
+      </w:r>
+      <w:proofErr w:type="spellStart"/>
+      <w:r>
+        <w:rPr>
+          <w:sz w:val="20"/>
+          <w:szCs w:val="20"/>
+        </w:rPr>
+        <w:t>accuracy</w:t>
+      </w:r>
+      <w:proofErr w:type="spellEnd"/>
+      <w:r>
+        <w:rPr>
+          <w:sz w:val="20"/>
+          <w:szCs w:val="20"/>
+        </w:rPr>
+        <w:t xml:space="preserve">. Vanwege de ethische overweging is het belangrijk een hoge </w:t>
+      </w:r>
+      <w:proofErr w:type="spellStart"/>
+      <w:r>
+        <w:rPr>
+          <w:sz w:val="20"/>
+          <w:szCs w:val="20"/>
+        </w:rPr>
+        <w:t>recall</w:t>
+      </w:r>
+      <w:proofErr w:type="spellEnd"/>
+      <w:r>
+        <w:rPr>
+          <w:sz w:val="20"/>
+          <w:szCs w:val="20"/>
+        </w:rPr>
+        <w:t xml:space="preserve"> te </w:t>
+      </w:r>
+      <w:r>
+        <w:rPr>
+          <w:sz w:val="20"/>
+          <w:szCs w:val="20"/>
+        </w:rPr>
+        <w:t>bereiken</w:t>
+      </w:r>
+      <w:r>
+        <w:rPr>
+          <w:sz w:val="20"/>
+          <w:szCs w:val="20"/>
+        </w:rPr>
+        <w:t xml:space="preserve">. Zodoende is een </w:t>
+      </w:r>
+      <w:proofErr w:type="spellStart"/>
+      <w:r>
+        <w:rPr>
+          <w:sz w:val="20"/>
+          <w:szCs w:val="20"/>
+        </w:rPr>
+        <w:t>weighted</w:t>
+      </w:r>
+      <w:proofErr w:type="spellEnd"/>
+      <w:r>
+        <w:rPr>
+          <w:sz w:val="20"/>
+          <w:szCs w:val="20"/>
+        </w:rPr>
+        <w:t xml:space="preserve"> </w:t>
+      </w:r>
+      <w:proofErr w:type="spellStart"/>
+      <w:r>
+        <w:rPr>
+          <w:sz w:val="20"/>
+          <w:szCs w:val="20"/>
+        </w:rPr>
+        <w:t>loss</w:t>
+      </w:r>
+      <w:proofErr w:type="spellEnd"/>
+      <w:r>
+        <w:rPr>
+          <w:sz w:val="20"/>
+          <w:szCs w:val="20"/>
+        </w:rPr>
+        <w:t xml:space="preserve"> toegepast, dit heeft de </w:t>
+      </w:r>
+      <w:proofErr w:type="spellStart"/>
+      <w:r>
+        <w:rPr>
+          <w:sz w:val="20"/>
+          <w:szCs w:val="20"/>
+        </w:rPr>
+        <w:t>metric</w:t>
+      </w:r>
+      <w:proofErr w:type="spellEnd"/>
+      <w:r>
+        <w:rPr>
+          <w:sz w:val="20"/>
+          <w:szCs w:val="20"/>
+        </w:rPr>
+        <w:t xml:space="preserve"> </w:t>
+      </w:r>
+      <w:proofErr w:type="spellStart"/>
+      <w:r>
+        <w:rPr>
+          <w:sz w:val="20"/>
+          <w:szCs w:val="20"/>
+        </w:rPr>
+        <w:t>recall</w:t>
+      </w:r>
+      <w:proofErr w:type="spellEnd"/>
+      <w:r>
+        <w:rPr>
+          <w:sz w:val="20"/>
+          <w:szCs w:val="20"/>
+        </w:rPr>
+        <w:t xml:space="preserve"> nog meer geoptimaliseerd. De resultaten die </w:t>
+      </w:r>
+      <w:r>
+        <w:rPr>
+          <w:sz w:val="20"/>
+          <w:szCs w:val="20"/>
+        </w:rPr>
+        <w:t>onderstaand</w:t>
+      </w:r>
+      <w:r>
+        <w:rPr>
+          <w:sz w:val="20"/>
+          <w:szCs w:val="20"/>
+        </w:rPr>
+        <w:t xml:space="preserve"> worden weergegeven zijn al met een </w:t>
+      </w:r>
+      <w:proofErr w:type="spellStart"/>
+      <w:r>
+        <w:rPr>
+          <w:sz w:val="20"/>
+          <w:szCs w:val="20"/>
+        </w:rPr>
+        <w:t>weighted</w:t>
+      </w:r>
+      <w:proofErr w:type="spellEnd"/>
+      <w:r>
+        <w:rPr>
+          <w:sz w:val="20"/>
+          <w:szCs w:val="20"/>
+        </w:rPr>
+        <w:t xml:space="preserve"> </w:t>
+      </w:r>
+      <w:proofErr w:type="spellStart"/>
+      <w:r>
+        <w:rPr>
+          <w:sz w:val="20"/>
+          <w:szCs w:val="20"/>
+        </w:rPr>
+        <w:t>loss</w:t>
+      </w:r>
+      <w:proofErr w:type="spellEnd"/>
+      <w:r>
+        <w:rPr>
+          <w:sz w:val="20"/>
+          <w:szCs w:val="20"/>
+        </w:rPr>
+        <w:t xml:space="preserve">. Wat mogelijk opvalt is dat de </w:t>
+      </w:r>
+      <w:proofErr w:type="spellStart"/>
+      <w:r>
+        <w:rPr>
+          <w:sz w:val="20"/>
+          <w:szCs w:val="20"/>
+        </w:rPr>
+        <w:t>dropout</w:t>
+      </w:r>
+      <w:proofErr w:type="spellEnd"/>
+      <w:r>
+        <w:rPr>
+          <w:sz w:val="20"/>
+          <w:szCs w:val="20"/>
+        </w:rPr>
+        <w:t xml:space="preserve"> overal gelijk is. Dit is bewust gedaan, bij de grote set wordt dit </w:t>
+      </w:r>
+      <w:proofErr w:type="spellStart"/>
+      <w:r>
+        <w:rPr>
+          <w:sz w:val="20"/>
+          <w:szCs w:val="20"/>
+        </w:rPr>
+        <w:t>mbv</w:t>
+      </w:r>
+      <w:proofErr w:type="spellEnd"/>
+      <w:r>
+        <w:rPr>
+          <w:sz w:val="20"/>
+          <w:szCs w:val="20"/>
+        </w:rPr>
+        <w:t xml:space="preserve"> </w:t>
+      </w:r>
+      <w:proofErr w:type="spellStart"/>
+      <w:r>
+        <w:rPr>
+          <w:sz w:val="20"/>
+          <w:szCs w:val="20"/>
+        </w:rPr>
+        <w:t>ray</w:t>
+      </w:r>
+      <w:proofErr w:type="spellEnd"/>
+      <w:r>
+        <w:rPr>
+          <w:sz w:val="20"/>
+          <w:szCs w:val="20"/>
+        </w:rPr>
+        <w:t xml:space="preserve"> </w:t>
+      </w:r>
+      <w:proofErr w:type="spellStart"/>
+      <w:r>
+        <w:rPr>
+          <w:sz w:val="20"/>
+          <w:szCs w:val="20"/>
+        </w:rPr>
+        <w:t>gehypertuned</w:t>
+      </w:r>
+      <w:proofErr w:type="spellEnd"/>
+      <w:r>
+        <w:rPr>
+          <w:sz w:val="20"/>
+          <w:szCs w:val="20"/>
+        </w:rPr>
+        <w:t>.</w:t>
       </w:r>
     </w:p>
     <w:p>
@@ -11642,7 +9964,14 @@
           <w:sz w:val="20"/>
           <w:szCs w:val="20"/>
         </w:rPr>
-        <w:t xml:space="preserve">In eerste instantie was het model gemaakt zonder een </w:t>
+        <w:t>Er is begonnen met e</w:t>
+      </w:r>
+      <w:r>
+        <w:rPr>
+          <w:sz w:val="20"/>
+          <w:szCs w:val="20"/>
+        </w:rPr>
+        <w:t xml:space="preserve">en </w:t>
       </w:r>
       <w:proofErr w:type="spellStart"/>
       <w:r>
@@ -11650,7 +9979,7 @@
           <w:sz w:val="20"/>
           <w:szCs w:val="20"/>
         </w:rPr>
-        <w:t>weighted</w:t>
+        <w:t>epoch</w:t>
       </w:r>
       <w:proofErr w:type="spellEnd"/>
       <w:r>
@@ -11658,7 +9987,7 @@
           <w:sz w:val="20"/>
           <w:szCs w:val="20"/>
         </w:rPr>
-        <w:t xml:space="preserve"> </w:t>
+        <w:t xml:space="preserve"> van 15. Echter viel bij de kleine set op dat na 10 </w:t>
       </w:r>
       <w:proofErr w:type="spellStart"/>
       <w:r>
@@ -11666,7 +9995,7 @@
           <w:sz w:val="20"/>
           <w:szCs w:val="20"/>
         </w:rPr>
-        <w:t>loss</w:t>
+        <w:t>epochs</w:t>
       </w:r>
       <w:proofErr w:type="spellEnd"/>
       <w:r>
@@ -11674,14 +10003,7 @@
           <w:sz w:val="20"/>
           <w:szCs w:val="20"/>
         </w:rPr>
-        <w:t xml:space="preserve">. Hierbij werden al </w:t>
-      </w:r>
-      <w:r>
-        <w:rPr>
-          <w:sz w:val="20"/>
-          <w:szCs w:val="20"/>
-        </w:rPr>
-        <w:t xml:space="preserve">goede resultaten gehaald, met name voor de </w:t>
+        <w:t xml:space="preserve"> het model niet meer beter werd. Zodoende is gekozen om het handmatig </w:t>
       </w:r>
       <w:proofErr w:type="spellStart"/>
       <w:r>
@@ -11689,7 +10011,7 @@
           <w:sz w:val="20"/>
           <w:szCs w:val="20"/>
         </w:rPr>
-        <w:t>precision</w:t>
+        <w:t>hypertunen</w:t>
       </w:r>
       <w:proofErr w:type="spellEnd"/>
       <w:r>
@@ -11697,7 +10019,7 @@
           <w:sz w:val="20"/>
           <w:szCs w:val="20"/>
         </w:rPr>
-        <w:t xml:space="preserve"> en </w:t>
+        <w:t xml:space="preserve"> te vervolgen met 10 </w:t>
       </w:r>
       <w:proofErr w:type="spellStart"/>
       <w:r>
@@ -11705,183 +10027,7 @@
           <w:sz w:val="20"/>
           <w:szCs w:val="20"/>
         </w:rPr>
-        <w:t>accuracy</w:t>
-      </w:r>
-      <w:proofErr w:type="spellEnd"/>
-      <w:r>
-        <w:rPr>
-          <w:sz w:val="20"/>
-          <w:szCs w:val="20"/>
-        </w:rPr>
-        <w:t xml:space="preserve">. Vanwege de ethische overweging is het belangrijk een hoge </w:t>
-      </w:r>
-      <w:proofErr w:type="spellStart"/>
-      <w:r>
-        <w:rPr>
-          <w:sz w:val="20"/>
-          <w:szCs w:val="20"/>
-        </w:rPr>
-        <w:t>recall</w:t>
-      </w:r>
-      <w:proofErr w:type="spellEnd"/>
-      <w:r>
-        <w:rPr>
-          <w:sz w:val="20"/>
-          <w:szCs w:val="20"/>
-        </w:rPr>
-        <w:t xml:space="preserve"> te hebben. Zodoende is een </w:t>
-      </w:r>
-      <w:proofErr w:type="spellStart"/>
-      <w:r>
-        <w:rPr>
-          <w:sz w:val="20"/>
-          <w:szCs w:val="20"/>
-        </w:rPr>
-        <w:t>weighted</w:t>
-      </w:r>
-      <w:proofErr w:type="spellEnd"/>
-      <w:r>
-        <w:rPr>
-          <w:sz w:val="20"/>
-          <w:szCs w:val="20"/>
-        </w:rPr>
-        <w:t xml:space="preserve"> </w:t>
-      </w:r>
-      <w:proofErr w:type="spellStart"/>
-      <w:r>
-        <w:rPr>
-          <w:sz w:val="20"/>
-          <w:szCs w:val="20"/>
-        </w:rPr>
-        <w:t>loss</w:t>
-      </w:r>
-      <w:proofErr w:type="spellEnd"/>
-      <w:r>
-        <w:rPr>
-          <w:sz w:val="20"/>
-          <w:szCs w:val="20"/>
-        </w:rPr>
-        <w:t xml:space="preserve"> toegepast, dit heeft de </w:t>
-      </w:r>
-      <w:proofErr w:type="spellStart"/>
-      <w:r>
-        <w:rPr>
-          <w:sz w:val="20"/>
-          <w:szCs w:val="20"/>
-        </w:rPr>
-        <w:t>metric</w:t>
-      </w:r>
-      <w:proofErr w:type="spellEnd"/>
-      <w:r>
-        <w:rPr>
-          <w:sz w:val="20"/>
-          <w:szCs w:val="20"/>
-        </w:rPr>
-        <w:t xml:space="preserve"> </w:t>
-      </w:r>
-      <w:proofErr w:type="spellStart"/>
-      <w:r>
-        <w:rPr>
-          <w:sz w:val="20"/>
-          <w:szCs w:val="20"/>
-        </w:rPr>
-        <w:t>recall</w:t>
-      </w:r>
-      <w:proofErr w:type="spellEnd"/>
-      <w:r>
-        <w:rPr>
-          <w:sz w:val="20"/>
-          <w:szCs w:val="20"/>
-        </w:rPr>
-        <w:t xml:space="preserve"> nog meer geoptimaliseerd. De resultaten die bovenstaand worden weergegeven zijn al met een </w:t>
-      </w:r>
-      <w:proofErr w:type="spellStart"/>
-      <w:r>
-        <w:rPr>
-          <w:sz w:val="20"/>
-          <w:szCs w:val="20"/>
-        </w:rPr>
-        <w:t>weighted</w:t>
-      </w:r>
-      <w:proofErr w:type="spellEnd"/>
-      <w:r>
-        <w:rPr>
-          <w:sz w:val="20"/>
-          <w:szCs w:val="20"/>
-        </w:rPr>
-        <w:t xml:space="preserve"> </w:t>
-      </w:r>
-      <w:proofErr w:type="spellStart"/>
-      <w:r>
-        <w:rPr>
-          <w:sz w:val="20"/>
-          <w:szCs w:val="20"/>
-        </w:rPr>
-        <w:t>loss</w:t>
-      </w:r>
-      <w:proofErr w:type="spellEnd"/>
-      <w:r>
-        <w:rPr>
-          <w:sz w:val="20"/>
-          <w:szCs w:val="20"/>
-        </w:rPr>
-        <w:t xml:space="preserve">. Wat mogelijk opvalt is dat de </w:t>
-      </w:r>
-      <w:proofErr w:type="spellStart"/>
-      <w:r>
-        <w:rPr>
-          <w:sz w:val="20"/>
-          <w:szCs w:val="20"/>
-        </w:rPr>
-        <w:t>dropout</w:t>
-      </w:r>
-      <w:proofErr w:type="spellEnd"/>
-      <w:r>
-        <w:rPr>
-          <w:sz w:val="20"/>
-          <w:szCs w:val="20"/>
-        </w:rPr>
-        <w:t xml:space="preserve"> overal gelijk is. Dit is bewust gedaan, bij de grote set wordt dit </w:t>
-      </w:r>
-      <w:proofErr w:type="spellStart"/>
-      <w:r>
-        <w:rPr>
-          <w:sz w:val="20"/>
-          <w:szCs w:val="20"/>
-        </w:rPr>
-        <w:t>mbv</w:t>
-      </w:r>
-      <w:proofErr w:type="spellEnd"/>
-      <w:r>
-        <w:rPr>
-          <w:sz w:val="20"/>
-          <w:szCs w:val="20"/>
-        </w:rPr>
-        <w:t xml:space="preserve"> </w:t>
-      </w:r>
-      <w:proofErr w:type="spellStart"/>
-      <w:r>
-        <w:rPr>
-          <w:sz w:val="20"/>
-          <w:szCs w:val="20"/>
-        </w:rPr>
-        <w:t>ray</w:t>
-      </w:r>
-      <w:proofErr w:type="spellEnd"/>
-      <w:r>
-        <w:rPr>
-          <w:sz w:val="20"/>
-          <w:szCs w:val="20"/>
-        </w:rPr>
-        <w:t xml:space="preserve"> </w:t>
-      </w:r>
-      <w:proofErr w:type="spellStart"/>
-      <w:r>
-        <w:rPr>
-          <w:sz w:val="20"/>
-          <w:szCs w:val="20"/>
-        </w:rPr>
-        <w:t>gehypertuned</w:t>
+        <w:t>epochs</w:t>
       </w:r>
       <w:proofErr w:type="spellEnd"/>
       <w:r>
@@ -11905,7 +10051,118 @@
           <w:sz w:val="20"/>
           <w:szCs w:val="20"/>
         </w:rPr>
-        <w:t>Voor de kleine set zijn de beste resultaten bereikt met:</w:t>
+        <w:t>Voor de kleine</w:t>
+      </w:r>
+      <w:r>
+        <w:rPr>
+          <w:sz w:val="20"/>
+          <w:szCs w:val="20"/>
+        </w:rPr>
+        <w:t xml:space="preserve"> data</w:t>
+      </w:r>
+      <w:r>
+        <w:rPr>
+          <w:sz w:val="20"/>
+          <w:szCs w:val="20"/>
+        </w:rPr>
+        <w:t xml:space="preserve"> set </w:t>
+      </w:r>
+      <w:r>
+        <w:rPr>
+          <w:sz w:val="20"/>
+          <w:szCs w:val="20"/>
+        </w:rPr>
+        <w:t>is het</w:t>
+      </w:r>
+      <w:r>
+        <w:rPr>
+          <w:sz w:val="20"/>
+          <w:szCs w:val="20"/>
+        </w:rPr>
+        <w:t xml:space="preserve"> beste resulta</w:t>
+      </w:r>
+      <w:r>
+        <w:rPr>
+          <w:sz w:val="20"/>
+          <w:szCs w:val="20"/>
+        </w:rPr>
+        <w:t>at</w:t>
+      </w:r>
+      <w:r>
+        <w:rPr>
+          <w:sz w:val="20"/>
+          <w:szCs w:val="20"/>
+        </w:rPr>
+        <w:t xml:space="preserve"> </w:t>
+      </w:r>
+      <w:r>
+        <w:rPr>
+          <w:b/>
+          <w:bCs/>
+          <w:sz w:val="20"/>
+          <w:szCs w:val="20"/>
+        </w:rPr>
+        <w:t>0,99282</w:t>
+      </w:r>
+      <w:r>
+        <w:rPr>
+          <w:b/>
+          <w:bCs/>
+          <w:sz w:val="20"/>
+          <w:szCs w:val="20"/>
+        </w:rPr>
+        <w:t xml:space="preserve">, </w:t>
+      </w:r>
+      <w:r>
+        <w:rPr>
+          <w:sz w:val="20"/>
+          <w:szCs w:val="20"/>
+        </w:rPr>
+        <w:t>dit is</w:t>
+      </w:r>
+      <w:r>
+        <w:rPr>
+          <w:b/>
+          <w:bCs/>
+          <w:sz w:val="20"/>
+          <w:szCs w:val="20"/>
+        </w:rPr>
+        <w:t xml:space="preserve"> 0,06247 </w:t>
+      </w:r>
+      <w:r>
+        <w:rPr>
+          <w:sz w:val="20"/>
+          <w:szCs w:val="20"/>
+        </w:rPr>
+        <w:t>beter</w:t>
+      </w:r>
+      <w:r>
+        <w:rPr>
+          <w:sz w:val="20"/>
+          <w:szCs w:val="20"/>
+        </w:rPr>
+        <w:t xml:space="preserve"> dan de benchmark.</w:t>
+      </w:r>
+      <w:r>
+        <w:rPr>
+          <w:sz w:val="20"/>
+          <w:szCs w:val="20"/>
+        </w:rPr>
+        <w:t xml:space="preserve"> Dit is niet verder geoptimaliseerd met Ray.</w:t>
+      </w:r>
+      <w:r>
+        <w:rPr>
+          <w:sz w:val="20"/>
+          <w:szCs w:val="20"/>
+        </w:rPr>
+        <w:t xml:space="preserve"> De hypertune parameters</w:t>
+      </w:r>
+      <w:r>
+        <w:rPr>
+          <w:sz w:val="20"/>
+          <w:szCs w:val="20"/>
+        </w:rPr>
+        <w:t>:</w:t>
       </w:r>
     </w:p>
     <w:p>
@@ -12008,8 +10265,97 @@
           <w:sz w:val="20"/>
           <w:szCs w:val="20"/>
         </w:rPr>
-        <w:lastRenderedPageBreak/>
-        <w:t xml:space="preserve">Voor de grote set is hetzelfde model (zie bovenstaande weergave) toegepast. Hiervoor zijn eerst nog andere modellen geprobeerd, echter gaven deze slechtere resultaten en waren die een stuk trager. </w:t>
+        <w:br/>
+      </w:r>
+      <w:r>
+        <w:rPr>
+          <w:sz w:val="20"/>
+          <w:szCs w:val="20"/>
+        </w:rPr>
+        <w:t xml:space="preserve">Voor de grote </w:t>
+      </w:r>
+      <w:r>
+        <w:rPr>
+          <w:sz w:val="20"/>
+          <w:szCs w:val="20"/>
+        </w:rPr>
+        <w:t xml:space="preserve">data </w:t>
+      </w:r>
+      <w:r>
+        <w:rPr>
+          <w:sz w:val="20"/>
+          <w:szCs w:val="20"/>
+        </w:rPr>
+        <w:t xml:space="preserve">set </w:t>
+      </w:r>
+      <w:r>
+        <w:rPr>
+          <w:sz w:val="20"/>
+          <w:szCs w:val="20"/>
+        </w:rPr>
+        <w:t xml:space="preserve">zijn </w:t>
+      </w:r>
+      <w:r>
+        <w:rPr>
+          <w:sz w:val="20"/>
+          <w:szCs w:val="20"/>
+        </w:rPr>
+        <w:t>eerst nog andere modellen geprobeer</w:t>
+      </w:r>
+      <w:r>
+        <w:rPr>
+          <w:sz w:val="20"/>
+          <w:szCs w:val="20"/>
+        </w:rPr>
+        <w:t xml:space="preserve">d. Deze modellen hadden vergelijkbare of slechtere </w:t>
+      </w:r>
+      <w:proofErr w:type="spellStart"/>
+      <w:r>
+        <w:rPr>
+          <w:sz w:val="20"/>
+          <w:szCs w:val="20"/>
+        </w:rPr>
+        <w:t>recall</w:t>
+      </w:r>
+      <w:proofErr w:type="spellEnd"/>
+      <w:r>
+        <w:rPr>
+          <w:sz w:val="20"/>
+          <w:szCs w:val="20"/>
+        </w:rPr>
+        <w:t xml:space="preserve"> prestaties. Daarbij was het 2D </w:t>
+      </w:r>
+      <w:proofErr w:type="spellStart"/>
+      <w:r>
+        <w:rPr>
+          <w:sz w:val="20"/>
+          <w:szCs w:val="20"/>
+        </w:rPr>
+        <w:t>conv</w:t>
+      </w:r>
+      <w:proofErr w:type="spellEnd"/>
+      <w:r>
+        <w:rPr>
+          <w:sz w:val="20"/>
+          <w:szCs w:val="20"/>
+        </w:rPr>
+        <w:t xml:space="preserve"> model een stuk sneller, zodoende is voor de grote data set ook gekozen voor het 2D </w:t>
+      </w:r>
+      <w:proofErr w:type="spellStart"/>
+      <w:r>
+        <w:rPr>
+          <w:sz w:val="20"/>
+          <w:szCs w:val="20"/>
+        </w:rPr>
+        <w:t>conv</w:t>
+      </w:r>
+      <w:proofErr w:type="spellEnd"/>
+      <w:r>
+        <w:rPr>
+          <w:sz w:val="20"/>
+          <w:szCs w:val="20"/>
+        </w:rPr>
+        <w:t xml:space="preserve"> model. </w:t>
       </w:r>
     </w:p>
     <w:p>
@@ -12023,7 +10369,6 @@
     </w:p>
     <w:p>
       <w:pPr>
-        <w:pStyle w:val="NoSpacing"/>
         <w:rPr>
           <w:sz w:val="20"/>
           <w:szCs w:val="20"/>
@@ -12034,6 +10379,23 @@
           <w:sz w:val="20"/>
           <w:szCs w:val="20"/>
         </w:rPr>
+        <w:br w:type="page"/>
+      </w:r>
+    </w:p>
+    <w:p>
+      <w:pPr>
+        <w:pStyle w:val="NoSpacing"/>
+        <w:rPr>
+          <w:sz w:val="20"/>
+          <w:szCs w:val="20"/>
+        </w:rPr>
+      </w:pPr>
+      <w:r>
+        <w:rPr>
+          <w:sz w:val="20"/>
+          <w:szCs w:val="20"/>
+        </w:rPr>
+        <w:lastRenderedPageBreak/>
         <w:t xml:space="preserve">Resultaten handmatig </w:t>
       </w:r>
       <w:proofErr w:type="spellStart"/>
@@ -18734,10 +17096,11 @@
     </w:p>
     <w:p>
       <w:pPr>
-        <w:rPr>
-          <w:sz w:val="16"/>
-          <w:szCs w:val="16"/>
-          <w:lang w:val="en-US"/>
+        <w:pStyle w:val="NoSpacing"/>
+        <w:ind w:left="720"/>
+        <w:rPr>
+          <w:sz w:val="20"/>
+          <w:szCs w:val="20"/>
         </w:rPr>
       </w:pPr>
     </w:p>
@@ -18749,13 +17112,726 @@
           <w:lang w:val="en-US"/>
         </w:rPr>
       </w:pPr>
+      <w:r>
+        <w:rPr>
+          <w:noProof/>
+          <w:sz w:val="16"/>
+          <w:szCs w:val="16"/>
+          <w:lang w:val="en-US"/>
+        </w:rPr>
+        <w:drawing>
+          <wp:inline distT="0" distB="0" distL="0" distR="0" wp14:anchorId="15779EE7" wp14:editId="1D7B8955">
+            <wp:extent cx="2930400" cy="1908000"/>
+            <wp:effectExtent l="0" t="0" r="3810" b="0"/>
+            <wp:docPr id="330826305" name="Picture 1" descr="A diagram of a diagram&#10;&#10;Description automatically generated with medium confidence"/>
+            <wp:cNvGraphicFramePr>
+              <a:graphicFrameLocks xmlns:a="http://schemas.openxmlformats.org/drawingml/2006/main" noChangeAspect="1"/>
+            </wp:cNvGraphicFramePr>
+            <a:graphic xmlns:a="http://schemas.openxmlformats.org/drawingml/2006/main">
+              <a:graphicData uri="http://schemas.openxmlformats.org/drawingml/2006/picture">
+                <pic:pic xmlns:pic="http://schemas.openxmlformats.org/drawingml/2006/picture">
+                  <pic:nvPicPr>
+                    <pic:cNvPr id="330826305" name="Picture 1" descr="A diagram of a diagram&#10;&#10;Description automatically generated with medium confidence"/>
+                    <pic:cNvPicPr/>
+                  </pic:nvPicPr>
+                  <pic:blipFill>
+                    <a:blip r:embed="rId9"/>
+                    <a:stretch>
+                      <a:fillRect/>
+                    </a:stretch>
+                  </pic:blipFill>
+                  <pic:spPr>
+                    <a:xfrm>
+                      <a:off x="0" y="0"/>
+                      <a:ext cx="2930400" cy="1908000"/>
+                    </a:xfrm>
+                    <a:prstGeom prst="rect">
+                      <a:avLst/>
+                    </a:prstGeom>
+                  </pic:spPr>
+                </pic:pic>
+              </a:graphicData>
+            </a:graphic>
+          </wp:inline>
+        </w:drawing>
+      </w:r>
+      <w:r>
+        <w:rPr>
+          <w:noProof/>
+          <w:sz w:val="16"/>
+          <w:szCs w:val="16"/>
+          <w:lang w:val="en-US"/>
+        </w:rPr>
+        <w:drawing>
+          <wp:inline distT="0" distB="0" distL="0" distR="0" wp14:anchorId="01ED17F3" wp14:editId="75EF33BE">
+            <wp:extent cx="2556000" cy="1908000"/>
+            <wp:effectExtent l="0" t="0" r="0" b="0"/>
+            <wp:docPr id="1589652562" name="Picture 1" descr="A diagram of a map&#10;&#10;Description automatically generated with medium confidence"/>
+            <wp:cNvGraphicFramePr>
+              <a:graphicFrameLocks xmlns:a="http://schemas.openxmlformats.org/drawingml/2006/main" noChangeAspect="1"/>
+            </wp:cNvGraphicFramePr>
+            <a:graphic xmlns:a="http://schemas.openxmlformats.org/drawingml/2006/main">
+              <a:graphicData uri="http://schemas.openxmlformats.org/drawingml/2006/picture">
+                <pic:pic xmlns:pic="http://schemas.openxmlformats.org/drawingml/2006/picture">
+                  <pic:nvPicPr>
+                    <pic:cNvPr id="1589652562" name="Picture 1" descr="A diagram of a map&#10;&#10;Description automatically generated with medium confidence"/>
+                    <pic:cNvPicPr/>
+                  </pic:nvPicPr>
+                  <pic:blipFill>
+                    <a:blip r:embed="rId10"/>
+                    <a:stretch>
+                      <a:fillRect/>
+                    </a:stretch>
+                  </pic:blipFill>
+                  <pic:spPr>
+                    <a:xfrm>
+                      <a:off x="0" y="0"/>
+                      <a:ext cx="2556000" cy="1908000"/>
+                    </a:xfrm>
+                    <a:prstGeom prst="rect">
+                      <a:avLst/>
+                    </a:prstGeom>
+                  </pic:spPr>
+                </pic:pic>
+              </a:graphicData>
+            </a:graphic>
+          </wp:inline>
+        </w:drawing>
+      </w:r>
     </w:p>
     <w:p>
       <w:pPr>
         <w:rPr>
+          <w:sz w:val="20"/>
+          <w:szCs w:val="20"/>
+        </w:rPr>
+      </w:pPr>
+      <w:r>
+        <w:rPr>
+          <w:sz w:val="20"/>
+          <w:szCs w:val="20"/>
+        </w:rPr>
+        <w:t>Voor dit model en deze dataset is het beste resultaat</w:t>
+      </w:r>
+      <w:r>
+        <w:rPr>
+          <w:sz w:val="20"/>
+          <w:szCs w:val="20"/>
+        </w:rPr>
+        <w:t xml:space="preserve"> een</w:t>
+      </w:r>
+      <w:r>
+        <w:rPr>
+          <w:sz w:val="20"/>
+          <w:szCs w:val="20"/>
+        </w:rPr>
+        <w:t xml:space="preserve"> macro </w:t>
+      </w:r>
+      <w:proofErr w:type="spellStart"/>
+      <w:r>
+        <w:rPr>
+          <w:sz w:val="20"/>
+          <w:szCs w:val="20"/>
+        </w:rPr>
+        <w:t>r</w:t>
+      </w:r>
+      <w:r>
+        <w:rPr>
+          <w:sz w:val="20"/>
+          <w:szCs w:val="20"/>
+        </w:rPr>
+        <w:t>ecall</w:t>
+      </w:r>
+      <w:proofErr w:type="spellEnd"/>
+      <w:r>
+        <w:rPr>
+          <w:sz w:val="20"/>
+          <w:szCs w:val="20"/>
+        </w:rPr>
+        <w:t xml:space="preserve">: </w:t>
+      </w:r>
+      <w:r>
+        <w:rPr>
+          <w:b/>
+          <w:bCs/>
+          <w:sz w:val="20"/>
+          <w:szCs w:val="20"/>
+        </w:rPr>
+        <w:t>0,95246</w:t>
+      </w:r>
+      <w:r>
+        <w:rPr>
+          <w:b/>
+          <w:bCs/>
+          <w:sz w:val="20"/>
+          <w:szCs w:val="20"/>
+        </w:rPr>
+        <w:t xml:space="preserve">. </w:t>
+      </w:r>
+      <w:r>
+        <w:rPr>
+          <w:sz w:val="20"/>
+          <w:szCs w:val="20"/>
+        </w:rPr>
+        <w:t xml:space="preserve">Dit is niet beter dan het resultaat van handmatig </w:t>
+      </w:r>
+      <w:proofErr w:type="spellStart"/>
+      <w:r>
+        <w:rPr>
+          <w:sz w:val="20"/>
+          <w:szCs w:val="20"/>
+        </w:rPr>
+        <w:t>hypertunen</w:t>
+      </w:r>
+      <w:proofErr w:type="spellEnd"/>
+      <w:r>
+        <w:rPr>
+          <w:sz w:val="20"/>
+          <w:szCs w:val="20"/>
+        </w:rPr>
+        <w:t xml:space="preserve">. Er is gekozen om met de beste hypertune parameters uit </w:t>
+      </w:r>
+      <w:proofErr w:type="spellStart"/>
+      <w:r>
+        <w:rPr>
+          <w:sz w:val="20"/>
+          <w:szCs w:val="20"/>
+        </w:rPr>
+        <w:t>ray</w:t>
+      </w:r>
+      <w:proofErr w:type="spellEnd"/>
+      <w:r>
+        <w:rPr>
+          <w:sz w:val="20"/>
+          <w:szCs w:val="20"/>
+        </w:rPr>
+        <w:t xml:space="preserve"> handmatig te runnen met een </w:t>
+      </w:r>
+      <w:proofErr w:type="spellStart"/>
+      <w:r>
+        <w:rPr>
+          <w:sz w:val="20"/>
+          <w:szCs w:val="20"/>
+        </w:rPr>
+        <w:t>epoch</w:t>
+      </w:r>
+      <w:proofErr w:type="spellEnd"/>
+      <w:r>
+        <w:rPr>
+          <w:sz w:val="20"/>
+          <w:szCs w:val="20"/>
+        </w:rPr>
+        <w:t xml:space="preserve"> van 10</w:t>
+      </w:r>
+      <w:r>
+        <w:rPr>
+          <w:sz w:val="20"/>
+          <w:szCs w:val="20"/>
+        </w:rPr>
+        <w:t>.</w:t>
+      </w:r>
+    </w:p>
+    <w:p>
+      <w:pPr>
+        <w:pStyle w:val="NoSpacing"/>
+      </w:pPr>
+      <w:r>
+        <w:rPr>
+          <w:sz w:val="20"/>
+          <w:szCs w:val="20"/>
+        </w:rPr>
+        <w:drawing>
+          <wp:anchor distT="0" distB="0" distL="114300" distR="114300" simplePos="0" relativeHeight="251659264" behindDoc="0" locked="0" layoutInCell="1" allowOverlap="1" wp14:anchorId="4C9AD39F" wp14:editId="3C3957F9">
+            <wp:simplePos x="0" y="0"/>
+            <wp:positionH relativeFrom="column">
+              <wp:posOffset>2963545</wp:posOffset>
+            </wp:positionH>
+            <wp:positionV relativeFrom="paragraph">
+              <wp:posOffset>7620</wp:posOffset>
+            </wp:positionV>
+            <wp:extent cx="2561590" cy="1754505"/>
+            <wp:effectExtent l="0" t="0" r="0" b="0"/>
+            <wp:wrapSquare wrapText="bothSides"/>
+            <wp:docPr id="646219991" name="Picture 1" descr="A screenshot of a graph&#10;&#10;Description automatically generated"/>
+            <wp:cNvGraphicFramePr>
+              <a:graphicFrameLocks xmlns:a="http://schemas.openxmlformats.org/drawingml/2006/main" noChangeAspect="1"/>
+            </wp:cNvGraphicFramePr>
+            <a:graphic xmlns:a="http://schemas.openxmlformats.org/drawingml/2006/main">
+              <a:graphicData uri="http://schemas.openxmlformats.org/drawingml/2006/picture">
+                <pic:pic xmlns:pic="http://schemas.openxmlformats.org/drawingml/2006/picture">
+                  <pic:nvPicPr>
+                    <pic:cNvPr id="646219991" name="Picture 1" descr="A screenshot of a graph&#10;&#10;Description automatically generated"/>
+                    <pic:cNvPicPr/>
+                  </pic:nvPicPr>
+                  <pic:blipFill>
+                    <a:blip r:embed="rId11">
+                      <a:extLst>
+                        <a:ext uri="{28A0092B-C50C-407E-A947-70E740481C1C}">
+                          <a14:useLocalDpi xmlns:a14="http://schemas.microsoft.com/office/drawing/2010/main" val="0"/>
+                        </a:ext>
+                      </a:extLst>
+                    </a:blip>
+                    <a:stretch>
+                      <a:fillRect/>
+                    </a:stretch>
+                  </pic:blipFill>
+                  <pic:spPr>
+                    <a:xfrm>
+                      <a:off x="0" y="0"/>
+                      <a:ext cx="2561590" cy="1754505"/>
+                    </a:xfrm>
+                    <a:prstGeom prst="rect">
+                      <a:avLst/>
+                    </a:prstGeom>
+                  </pic:spPr>
+                </pic:pic>
+              </a:graphicData>
+            </a:graphic>
+            <wp14:sizeRelH relativeFrom="page">
+              <wp14:pctWidth>0</wp14:pctWidth>
+            </wp14:sizeRelH>
+            <wp14:sizeRelV relativeFrom="page">
+              <wp14:pctHeight>0</wp14:pctHeight>
+            </wp14:sizeRelV>
+          </wp:anchor>
+        </w:drawing>
+      </w:r>
+      <w:r>
+        <w:rPr>
+          <w:sz w:val="20"/>
+          <w:szCs w:val="20"/>
+        </w:rPr>
+        <w:t xml:space="preserve">Beste </w:t>
+      </w:r>
+      <w:proofErr w:type="spellStart"/>
+      <w:r>
+        <w:rPr>
+          <w:sz w:val="20"/>
+          <w:szCs w:val="20"/>
+        </w:rPr>
+        <w:t>ray</w:t>
+      </w:r>
+      <w:proofErr w:type="spellEnd"/>
+      <w:r>
+        <w:rPr>
+          <w:sz w:val="20"/>
+          <w:szCs w:val="20"/>
+        </w:rPr>
+        <w:t xml:space="preserve"> hypertune parameters</w:t>
+      </w:r>
+      <w:r>
+        <w:rPr>
+          <w:sz w:val="20"/>
+          <w:szCs w:val="20"/>
+        </w:rPr>
+        <w:t>:</w:t>
+      </w:r>
+    </w:p>
+    <w:p>
+      <w:pPr>
+        <w:pStyle w:val="ListParagraph"/>
+        <w:numPr>
+          <w:ilvl w:val="0"/>
+          <w:numId w:val="1"/>
+        </w:numPr>
+        <w:rPr>
+          <w:sz w:val="20"/>
+          <w:szCs w:val="20"/>
+        </w:rPr>
+      </w:pPr>
+      <w:proofErr w:type="spellStart"/>
+      <w:r>
+        <w:rPr>
+          <w:sz w:val="20"/>
+          <w:szCs w:val="20"/>
+        </w:rPr>
+        <w:t>Iterations</w:t>
+      </w:r>
+      <w:proofErr w:type="spellEnd"/>
+      <w:r>
+        <w:rPr>
+          <w:sz w:val="20"/>
+          <w:szCs w:val="20"/>
+        </w:rPr>
+        <w:t xml:space="preserve">: </w:t>
+      </w:r>
+      <w:r>
+        <w:rPr>
+          <w:b/>
+          <w:bCs/>
+          <w:sz w:val="20"/>
+          <w:szCs w:val="20"/>
+        </w:rPr>
+        <w:t>4</w:t>
+      </w:r>
+    </w:p>
+    <w:p>
+      <w:pPr>
+        <w:pStyle w:val="ListParagraph"/>
+        <w:numPr>
+          <w:ilvl w:val="0"/>
+          <w:numId w:val="1"/>
+        </w:numPr>
+        <w:rPr>
+          <w:sz w:val="20"/>
+          <w:szCs w:val="20"/>
+        </w:rPr>
+      </w:pPr>
+      <w:proofErr w:type="spellStart"/>
+      <w:r>
+        <w:rPr>
+          <w:sz w:val="20"/>
+          <w:szCs w:val="20"/>
+        </w:rPr>
+        <w:t>Layers</w:t>
+      </w:r>
+      <w:proofErr w:type="spellEnd"/>
+      <w:r>
+        <w:rPr>
+          <w:sz w:val="20"/>
+          <w:szCs w:val="20"/>
+        </w:rPr>
+        <w:t xml:space="preserve">: </w:t>
+      </w:r>
+      <w:r>
+        <w:rPr>
+          <w:b/>
+          <w:bCs/>
+          <w:sz w:val="20"/>
+          <w:szCs w:val="20"/>
+        </w:rPr>
+        <w:t>2</w:t>
+      </w:r>
+    </w:p>
+    <w:p>
+      <w:pPr>
+        <w:pStyle w:val="ListParagraph"/>
+        <w:numPr>
+          <w:ilvl w:val="0"/>
+          <w:numId w:val="1"/>
+        </w:numPr>
+        <w:rPr>
+          <w:sz w:val="20"/>
+          <w:szCs w:val="20"/>
+        </w:rPr>
+      </w:pPr>
+      <w:proofErr w:type="spellStart"/>
+      <w:r>
+        <w:rPr>
+          <w:sz w:val="20"/>
+          <w:szCs w:val="20"/>
+        </w:rPr>
+        <w:t>Hidden</w:t>
+      </w:r>
+      <w:proofErr w:type="spellEnd"/>
+      <w:r>
+        <w:rPr>
+          <w:sz w:val="20"/>
+          <w:szCs w:val="20"/>
+        </w:rPr>
+        <w:t xml:space="preserve">: </w:t>
+      </w:r>
+      <w:r>
+        <w:rPr>
+          <w:b/>
+          <w:bCs/>
+          <w:sz w:val="20"/>
+          <w:szCs w:val="20"/>
+        </w:rPr>
+        <w:t>61</w:t>
+      </w:r>
+    </w:p>
+    <w:p>
+      <w:pPr>
+        <w:pStyle w:val="ListParagraph"/>
+        <w:numPr>
+          <w:ilvl w:val="0"/>
+          <w:numId w:val="1"/>
+        </w:numPr>
+        <w:rPr>
+          <w:sz w:val="20"/>
+          <w:szCs w:val="20"/>
+        </w:rPr>
+      </w:pPr>
+      <w:proofErr w:type="spellStart"/>
+      <w:r>
+        <w:rPr>
+          <w:sz w:val="20"/>
+          <w:szCs w:val="20"/>
+        </w:rPr>
+        <w:t>Dropout</w:t>
+      </w:r>
+      <w:proofErr w:type="spellEnd"/>
+      <w:r>
+        <w:rPr>
+          <w:sz w:val="20"/>
+          <w:szCs w:val="20"/>
+        </w:rPr>
+        <w:t xml:space="preserve">: </w:t>
+      </w:r>
+      <w:r>
+        <w:rPr>
+          <w:b/>
+          <w:bCs/>
+          <w:sz w:val="20"/>
+          <w:szCs w:val="20"/>
+        </w:rPr>
+        <w:t>0,0328</w:t>
+      </w:r>
+    </w:p>
+    <w:p>
+      <w:pPr>
+        <w:pStyle w:val="NoSpacing"/>
+        <w:rPr>
+          <w:sz w:val="20"/>
+          <w:szCs w:val="20"/>
+        </w:rPr>
+      </w:pPr>
+      <w:r>
+        <w:rPr>
+          <w:sz w:val="20"/>
+          <w:szCs w:val="20"/>
+        </w:rPr>
+        <w:t>Resultaat</w:t>
+      </w:r>
+      <w:r>
+        <w:rPr>
+          <w:sz w:val="20"/>
+          <w:szCs w:val="20"/>
+        </w:rPr>
+        <w:t xml:space="preserve"> na handmatig runnen:</w:t>
+      </w:r>
+    </w:p>
+    <w:p>
+      <w:pPr>
+        <w:pStyle w:val="ListParagraph"/>
+        <w:numPr>
+          <w:ilvl w:val="0"/>
+          <w:numId w:val="1"/>
+        </w:numPr>
+        <w:rPr>
+          <w:sz w:val="20"/>
+          <w:szCs w:val="20"/>
+        </w:rPr>
+      </w:pPr>
+      <w:proofErr w:type="spellStart"/>
+      <w:r>
+        <w:rPr>
+          <w:sz w:val="20"/>
+          <w:szCs w:val="20"/>
+        </w:rPr>
+        <w:t>Accuracy</w:t>
+      </w:r>
+      <w:proofErr w:type="spellEnd"/>
+      <w:r>
+        <w:rPr>
+          <w:sz w:val="20"/>
+          <w:szCs w:val="20"/>
+        </w:rPr>
+        <w:t>: 0.988</w:t>
+      </w:r>
+    </w:p>
+    <w:p>
+      <w:pPr>
+        <w:pStyle w:val="ListParagraph"/>
+        <w:numPr>
+          <w:ilvl w:val="0"/>
+          <w:numId w:val="1"/>
+        </w:numPr>
+        <w:rPr>
+          <w:sz w:val="20"/>
+          <w:szCs w:val="20"/>
+        </w:rPr>
+      </w:pPr>
+      <w:r>
+        <w:rPr>
+          <w:sz w:val="20"/>
+          <w:szCs w:val="20"/>
+        </w:rPr>
+        <w:t>F1 macro: 0.945</w:t>
+      </w:r>
+    </w:p>
+    <w:p>
+      <w:pPr>
+        <w:pStyle w:val="ListParagraph"/>
+        <w:numPr>
+          <w:ilvl w:val="0"/>
+          <w:numId w:val="1"/>
+        </w:numPr>
+        <w:rPr>
+          <w:sz w:val="20"/>
+          <w:szCs w:val="20"/>
+        </w:rPr>
+      </w:pPr>
+      <w:r>
+        <w:rPr>
+          <w:sz w:val="20"/>
+          <w:szCs w:val="20"/>
+        </w:rPr>
+        <w:t>Precision: 0.988</w:t>
+      </w:r>
+    </w:p>
+    <w:p>
+      <w:pPr>
+        <w:pStyle w:val="ListParagraph"/>
+        <w:numPr>
+          <w:ilvl w:val="0"/>
+          <w:numId w:val="1"/>
+        </w:numPr>
+        <w:rPr>
+          <w:sz w:val="20"/>
+          <w:szCs w:val="20"/>
+        </w:rPr>
+      </w:pPr>
+      <w:proofErr w:type="spellStart"/>
+      <w:r>
+        <w:rPr>
+          <w:sz w:val="20"/>
+          <w:szCs w:val="20"/>
+        </w:rPr>
+        <w:t>Recall</w:t>
+      </w:r>
+      <w:proofErr w:type="spellEnd"/>
+      <w:r>
+        <w:rPr>
+          <w:sz w:val="20"/>
+          <w:szCs w:val="20"/>
+        </w:rPr>
+        <w:t xml:space="preserve"> macro: </w:t>
+      </w:r>
+      <w:r>
+        <w:rPr>
+          <w:b/>
+          <w:bCs/>
+          <w:sz w:val="20"/>
+          <w:szCs w:val="20"/>
+        </w:rPr>
+        <w:t>0.957</w:t>
+      </w:r>
+    </w:p>
+    <w:p>
+      <w:pPr>
+        <w:rPr>
+          <w:sz w:val="20"/>
+          <w:szCs w:val="20"/>
+        </w:rPr>
+      </w:pPr>
+      <w:r>
+        <w:rPr>
+          <w:sz w:val="20"/>
+          <w:szCs w:val="20"/>
+        </w:rPr>
+        <w:t xml:space="preserve">Voor de kleine en grote dataset werkt het 2D </w:t>
+      </w:r>
+      <w:proofErr w:type="spellStart"/>
+      <w:r>
+        <w:rPr>
+          <w:sz w:val="20"/>
+          <w:szCs w:val="20"/>
+        </w:rPr>
+        <w:t>conv</w:t>
+      </w:r>
+      <w:proofErr w:type="spellEnd"/>
+      <w:r>
+        <w:rPr>
+          <w:sz w:val="20"/>
+          <w:szCs w:val="20"/>
+        </w:rPr>
+        <w:t xml:space="preserve"> model het beste. En in beide gevallen is er een significante verbetering behaald ten opzichte van de benchmark. Dit toont de kracht van een </w:t>
+      </w:r>
+      <w:proofErr w:type="spellStart"/>
+      <w:r>
+        <w:rPr>
+          <w:sz w:val="20"/>
+          <w:szCs w:val="20"/>
+        </w:rPr>
+        <w:t>residual</w:t>
+      </w:r>
+      <w:proofErr w:type="spellEnd"/>
+      <w:r>
+        <w:rPr>
+          <w:sz w:val="20"/>
+          <w:szCs w:val="20"/>
+        </w:rPr>
+        <w:t xml:space="preserve"> aan, daarbij heeft de </w:t>
+      </w:r>
+      <w:proofErr w:type="spellStart"/>
+      <w:r>
+        <w:rPr>
+          <w:sz w:val="20"/>
+          <w:szCs w:val="20"/>
+        </w:rPr>
+        <w:t>weighted</w:t>
+      </w:r>
+      <w:proofErr w:type="spellEnd"/>
+      <w:r>
+        <w:rPr>
+          <w:sz w:val="20"/>
+          <w:szCs w:val="20"/>
+        </w:rPr>
+        <w:t xml:space="preserve"> </w:t>
+      </w:r>
+      <w:proofErr w:type="spellStart"/>
+      <w:r>
+        <w:rPr>
+          <w:sz w:val="20"/>
+          <w:szCs w:val="20"/>
+        </w:rPr>
+        <w:t>loss</w:t>
+      </w:r>
+      <w:proofErr w:type="spellEnd"/>
+      <w:r>
+        <w:rPr>
+          <w:sz w:val="20"/>
+          <w:szCs w:val="20"/>
+        </w:rPr>
+        <w:t xml:space="preserve"> geholpen te optimaliseren naar de belangrijke </w:t>
+      </w:r>
+      <w:proofErr w:type="spellStart"/>
+      <w:r>
+        <w:rPr>
+          <w:sz w:val="20"/>
+          <w:szCs w:val="20"/>
+        </w:rPr>
+        <w:t>metric</w:t>
+      </w:r>
+      <w:proofErr w:type="spellEnd"/>
+      <w:r>
+        <w:rPr>
+          <w:sz w:val="20"/>
+          <w:szCs w:val="20"/>
+        </w:rPr>
+        <w:t>:</w:t>
+      </w:r>
+      <w:r>
+        <w:rPr>
+          <w:sz w:val="20"/>
+          <w:szCs w:val="20"/>
+        </w:rPr>
+        <w:t xml:space="preserve"> macro </w:t>
+      </w:r>
+      <w:proofErr w:type="spellStart"/>
+      <w:r>
+        <w:rPr>
+          <w:sz w:val="20"/>
+          <w:szCs w:val="20"/>
+        </w:rPr>
+        <w:t>recall</w:t>
+      </w:r>
+      <w:proofErr w:type="spellEnd"/>
+      <w:r>
+        <w:rPr>
+          <w:sz w:val="20"/>
+          <w:szCs w:val="20"/>
+        </w:rPr>
+        <w:t xml:space="preserve">. </w:t>
+      </w:r>
+    </w:p>
+    <w:p>
+      <w:pPr>
+        <w:rPr>
           <w:sz w:val="16"/>
           <w:szCs w:val="16"/>
-          <w:lang w:val="en-US"/>
         </w:rPr>
       </w:pPr>
     </w:p>
@@ -18764,14 +17840,13 @@
         <w:rPr>
           <w:sz w:val="16"/>
           <w:szCs w:val="16"/>
-          <w:lang w:val="en-US"/>
         </w:rPr>
       </w:pPr>
     </w:p>
     <w:sectPr>
-      <w:footerReference w:type="even" r:id="rId8"/>
-      <w:footerReference w:type="default" r:id="rId9"/>
-      <w:footerReference w:type="first" r:id="rId10"/>
+      <w:footerReference w:type="even" r:id="rId12"/>
+      <w:footerReference w:type="default" r:id="rId13"/>
+      <w:footerReference w:type="first" r:id="rId14"/>
       <w:pgSz w:w="11906" w:h="16838"/>
       <w:pgMar w:top="1417" w:right="1417" w:bottom="1417" w:left="1417" w:header="708" w:footer="708" w:gutter="0"/>
       <w:cols w:space="708"/>
@@ -18899,8 +17974,7 @@
               <v:stroke joinstyle="miter"/>
               <v:path gradientshapeok="t" o:connecttype="rect"/>
             </v:shapetype>
-            <v:shape id="Text Box 3" o:spid="_x0000_s1062" type="#_x0000_t202" alt="Sensitivity: general" style="position:absolute;margin-left:0;margin-top:0;width:34.95pt;height:34.95pt;z-index:251659264;visibility:visible;mso-wrap-style:none;mso-wrap-distance-left:0;mso-wrap-distance-top:0;mso-wrap-distance-right:0;mso-wrap-distance-bottom:0;mso-position-horizontal:left;mso-position-horizontal-relative:page;mso-position-vertical:bottom;mso-position-vertical-relative:page;v-text-anchor:bottom" o:gfxdata="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" filled="f" stroked="f">
-              <v:fill o:detectmouseclick="t"/>
+            <v:shape id="Text Box 3" o:spid="_x0000_s1026" type="#_x0000_t202" alt="Sensitivity: general" style="position:absolute;margin-left:0;margin-top:0;width:34.95pt;height:34.95pt;z-index:251659264;visibility:visible;mso-wrap-style:none;mso-wrap-distance-left:0;mso-wrap-distance-top:0;mso-wrap-distance-right:0;mso-wrap-distance-bottom:0;mso-position-horizontal:left;mso-position-horizontal-relative:page;mso-position-vertical:bottom;mso-position-vertical-relative:page;v-text-anchor:bottom" o:gfxdata="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" filled="f" stroked="f">
               <v:textbox style="mso-fit-shape-to-text:t" inset="20pt,0,0,15pt">
                 <w:txbxContent>
                   <w:p>
@@ -19030,8 +18104,7 @@
               <v:stroke joinstyle="miter"/>
               <v:path gradientshapeok="t" o:connecttype="rect"/>
             </v:shapetype>
-            <v:shape id="Text Box 4" o:spid="_x0000_s1063" type="#_x0000_t202" alt="Sensitivity: general" style="position:absolute;margin-left:0;margin-top:0;width:34.95pt;height:34.95pt;z-index:251660288;visibility:visible;mso-wrap-style:none;mso-wrap-distance-left:0;mso-wrap-distance-top:0;mso-wrap-distance-right:0;mso-wrap-distance-bottom:0;mso-position-horizontal:left;mso-position-horizontal-relative:page;mso-position-vertical:bottom;mso-position-vertical-relative:page;v-text-anchor:bottom" o:gfxdata="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" filled="f" stroked="f">
-              <v:fill o:detectmouseclick="t"/>
+            <v:shape id="Text Box 4" o:spid="_x0000_s1027" type="#_x0000_t202" alt="Sensitivity: general" style="position:absolute;margin-left:0;margin-top:0;width:34.95pt;height:34.95pt;z-index:251660288;visibility:visible;mso-wrap-style:none;mso-wrap-distance-left:0;mso-wrap-distance-top:0;mso-wrap-distance-right:0;mso-wrap-distance-bottom:0;mso-position-horizontal:left;mso-position-horizontal-relative:page;mso-position-vertical:bottom;mso-position-vertical-relative:page;v-text-anchor:bottom" o:gfxdata="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" filled="f" stroked="f">
               <v:textbox style="mso-fit-shape-to-text:t" inset="20pt,0,0,15pt">
                 <w:txbxContent>
                   <w:p>
@@ -19161,8 +18234,7 @@
               <v:stroke joinstyle="miter"/>
               <v:path gradientshapeok="t" o:connecttype="rect"/>
             </v:shapetype>
-            <v:shape id="Text Box 2" o:spid="_x0000_s1064" type="#_x0000_t202" alt="Sensitivity: general" style="position:absolute;margin-left:0;margin-top:0;width:34.95pt;height:34.95pt;z-index:251658240;visibility:visible;mso-wrap-style:none;mso-wrap-distance-left:0;mso-wrap-distance-top:0;mso-wrap-distance-right:0;mso-wrap-distance-bottom:0;mso-position-horizontal:left;mso-position-horizontal-relative:page;mso-position-vertical:bottom;mso-position-vertical-relative:page;v-text-anchor:bottom" o:gfxdata="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" filled="f" stroked="f">
-              <v:fill o:detectmouseclick="t"/>
+            <v:shape id="Text Box 2" o:spid="_x0000_s1028" type="#_x0000_t202" alt="Sensitivity: general" style="position:absolute;margin-left:0;margin-top:0;width:34.95pt;height:34.95pt;z-index:251658240;visibility:visible;mso-wrap-style:none;mso-wrap-distance-left:0;mso-wrap-distance-top:0;mso-wrap-distance-right:0;mso-wrap-distance-bottom:0;mso-position-horizontal:left;mso-position-horizontal-relative:page;mso-position-vertical:bottom;mso-position-vertical-relative:page;v-text-anchor:bottom" o:gfxdata="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" filled="f" stroked="f">
               <v:textbox style="mso-fit-shape-to-text:t" inset="20pt,0,0,15pt">
                 <w:txbxContent>
                   <w:p>
@@ -19353,7 +18425,7 @@
         <w:rFonts w:ascii="Aptos" w:eastAsiaTheme="minorHAnsi" w:hAnsi="Aptos" w:cstheme="minorBidi" w:hint="default"/>
       </w:rPr>
     </w:lvl>
-    <w:lvl w:ilvl="1" w:tplc="04130003" w:tentative="1">
+    <w:lvl w:ilvl="1" w:tplc="04130003">
       <w:start w:val="1"/>
       <w:numFmt w:val="bullet"/>
       <w:lvlText w:val="o"/>

</xml_diff>